<commit_message>
rename to nej for npm
</commit_message>
<xml_diff>
--- a/doc/manual.docx
+++ b/doc/manual.docx
@@ -403,28 +403,28 @@
         <w:rPr>
           <w:rFonts w:ascii="微软雅黑" w:eastAsia="微软雅黑" w:hAnsi="微软雅黑"/>
         </w:rPr>
-        <w:t xml:space="preserve"> install nej-pub –g</w:t>
-      </w:r>
-      <w:r>
-        <w:rPr>
-          <w:rFonts w:ascii="微软雅黑" w:eastAsia="微软雅黑" w:hAnsi="微软雅黑" w:hint="eastAsia"/>
-        </w:rPr>
-        <w:t>命令</w:t>
-      </w:r>
-      <w:r>
-        <w:rPr>
-          <w:rFonts w:ascii="微软雅黑" w:eastAsia="微软雅黑" w:hAnsi="微软雅黑" w:hint="eastAsia"/>
-        </w:rPr>
-        <w:t>安装打包工具</w:t>
-      </w:r>
-      <w:r>
-        <w:rPr>
-          <w:rFonts w:ascii="微软雅黑" w:eastAsia="微软雅黑" w:hAnsi="微软雅黑" w:hint="eastAsia"/>
-        </w:rPr>
-        <w:t>，如果已安装打包工具可忽略此步骤</w:t>
+        <w:t xml:space="preserve"> install nej</w:t>
       </w:r>
       <w:bookmarkStart w:id="2" w:name="_GoBack"/>
       <w:bookmarkEnd w:id="2"/>
+      <w:r>
+        <w:rPr>
+          <w:rFonts w:ascii="微软雅黑" w:eastAsia="微软雅黑" w:hAnsi="微软雅黑"/>
+        </w:rPr>
+        <w:t xml:space="preserve"> –g</w:t>
+      </w:r>
+      <w:r>
+        <w:rPr>
+          <w:rFonts w:ascii="微软雅黑" w:eastAsia="微软雅黑" w:hAnsi="微软雅黑" w:hint="eastAsia"/>
+        </w:rPr>
+        <w:t>命令安装打包工具</w:t>
+      </w:r>
+      <w:r>
+        <w:rPr>
+          <w:rFonts w:ascii="微软雅黑" w:eastAsia="微软雅黑" w:hAnsi="微软雅黑" w:hint="eastAsia"/>
+        </w:rPr>
+        <w:t>，如果已安装打包工具可忽略此步骤</w:t>
+      </w:r>
     </w:p>
     <w:p>
       <w:pPr>
@@ -436,7 +436,7 @@
         <w:spacing w:line="0" w:lineRule="atLeast"/>
         <w:ind w:firstLineChars="0"/>
         <w:rPr>
-          <w:rFonts w:ascii="微软雅黑" w:eastAsia="微软雅黑" w:hAnsi="微软雅黑" w:hint="eastAsia"/>
+          <w:rFonts w:ascii="微软雅黑" w:eastAsia="微软雅黑" w:hAnsi="微软雅黑"/>
         </w:rPr>
       </w:pPr>
       <w:r>
@@ -1125,10 +1125,10 @@
       </w:pPr>
       <w:r>
         <w:object w:dxaOrig="4606" w:dyaOrig="7157">
-          <v:shape id="_x0000_i1025" type="#_x0000_t75" style="width:230.25pt;height:357.75pt" o:ole="">
+          <v:shape id="_x0000_i1025" type="#_x0000_t75" style="width:230.4pt;height:357.7pt" o:ole="">
             <v:imagedata r:id="rId14" o:title=""/>
           </v:shape>
-          <o:OLEObject Type="Embed" ProgID="Visio.Drawing.11" ShapeID="_x0000_i1025" DrawAspect="Content" ObjectID="_1466439753" r:id="rId15"/>
+          <o:OLEObject Type="Embed" ProgID="Visio.Drawing.11" ShapeID="_x0000_i1025" DrawAspect="Content" ObjectID="_1466444812" r:id="rId15"/>
         </w:object>
       </w:r>
     </w:p>
@@ -1363,10 +1363,10 @@
       </w:pPr>
       <w:r>
         <w:object w:dxaOrig="7846" w:dyaOrig="5446">
-          <v:shape id="_x0000_i1026" type="#_x0000_t75" style="width:392.25pt;height:272.25pt" o:ole="">
+          <v:shape id="_x0000_i1026" type="#_x0000_t75" style="width:392.25pt;height:272.45pt" o:ole="">
             <v:imagedata r:id="rId16" o:title=""/>
           </v:shape>
-          <o:OLEObject Type="Embed" ProgID="Visio.Drawing.15" ShapeID="_x0000_i1026" DrawAspect="Content" ObjectID="_1466439754" r:id="rId17"/>
+          <o:OLEObject Type="Embed" ProgID="Visio.Drawing.15" ShapeID="_x0000_i1026" DrawAspect="Content" ObjectID="_1466444813" r:id="rId17"/>
         </w:object>
       </w:r>
     </w:p>
@@ -1451,10 +1451,10 @@
       </w:pPr>
       <w:r>
         <w:object w:dxaOrig="4024" w:dyaOrig="1771">
-          <v:shape id="_x0000_i1027" type="#_x0000_t75" style="width:201pt;height:88.5pt" o:ole="">
+          <v:shape id="_x0000_i1027" type="#_x0000_t75" style="width:201pt;height:88.7pt" o:ole="">
             <v:imagedata r:id="rId18" o:title=""/>
           </v:shape>
-          <o:OLEObject Type="Embed" ProgID="Visio.Drawing.11" ShapeID="_x0000_i1027" DrawAspect="Content" ObjectID="_1466439755" r:id="rId19"/>
+          <o:OLEObject Type="Embed" ProgID="Visio.Drawing.11" ShapeID="_x0000_i1027" DrawAspect="Content" ObjectID="_1466444814" r:id="rId19"/>
         </w:object>
       </w:r>
     </w:p>
@@ -1797,10 +1797,10 @@
       </w:pPr>
       <w:r>
         <w:object w:dxaOrig="4903" w:dyaOrig="1502">
-          <v:shape id="_x0000_i1028" type="#_x0000_t75" style="width:245.25pt;height:75pt" o:ole="">
+          <v:shape id="_x0000_i1028" type="#_x0000_t75" style="width:245.4pt;height:74.9pt" o:ole="">
             <v:imagedata r:id="rId20" o:title=""/>
           </v:shape>
-          <o:OLEObject Type="Embed" ProgID="Visio.Drawing.11" ShapeID="_x0000_i1028" DrawAspect="Content" ObjectID="_1466439756" r:id="rId21"/>
+          <o:OLEObject Type="Embed" ProgID="Visio.Drawing.11" ShapeID="_x0000_i1028" DrawAspect="Content" ObjectID="_1466444815" r:id="rId21"/>
         </w:object>
       </w:r>
     </w:p>
@@ -2013,10 +2013,10 @@
       </w:pPr>
       <w:r>
         <w:object w:dxaOrig="6037" w:dyaOrig="934">
-          <v:shape id="_x0000_i1029" type="#_x0000_t75" style="width:302.25pt;height:46.5pt" o:ole="">
+          <v:shape id="_x0000_i1029" type="#_x0000_t75" style="width:302.4pt;height:46.65pt" o:ole="">
             <v:imagedata r:id="rId22" o:title=""/>
           </v:shape>
-          <o:OLEObject Type="Embed" ProgID="Visio.Drawing.11" ShapeID="_x0000_i1029" DrawAspect="Content" ObjectID="_1466439757" r:id="rId23"/>
+          <o:OLEObject Type="Embed" ProgID="Visio.Drawing.11" ShapeID="_x0000_i1029" DrawAspect="Content" ObjectID="_1466444816" r:id="rId23"/>
         </w:object>
       </w:r>
     </w:p>
@@ -2185,10 +2185,10 @@
       </w:pPr>
       <w:r>
         <w:object w:dxaOrig="4053" w:dyaOrig="2635">
-          <v:shape id="_x0000_i1030" type="#_x0000_t75" style="width:202.5pt;height:132pt" o:ole="">
+          <v:shape id="_x0000_i1030" type="#_x0000_t75" style="width:202.2pt;height:131.9pt" o:ole="">
             <v:imagedata r:id="rId24" o:title=""/>
           </v:shape>
-          <o:OLEObject Type="Embed" ProgID="Visio.Drawing.11" ShapeID="_x0000_i1030" DrawAspect="Content" ObjectID="_1466439758" r:id="rId25"/>
+          <o:OLEObject Type="Embed" ProgID="Visio.Drawing.11" ShapeID="_x0000_i1030" DrawAspect="Content" ObjectID="_1466444817" r:id="rId25"/>
         </w:object>
       </w:r>
     </w:p>
@@ -2221,10 +2221,10 @@
       </w:pPr>
       <w:r>
         <w:object w:dxaOrig="4903" w:dyaOrig="3202">
-          <v:shape id="_x0000_i1031" type="#_x0000_t75" style="width:245.25pt;height:159.75pt" o:ole="">
+          <v:shape id="_x0000_i1031" type="#_x0000_t75" style="width:245.4pt;height:159.55pt" o:ole="">
             <v:imagedata r:id="rId26" o:title=""/>
           </v:shape>
-          <o:OLEObject Type="Embed" ProgID="Visio.Drawing.11" ShapeID="_x0000_i1031" DrawAspect="Content" ObjectID="_1466439759" r:id="rId27"/>
+          <o:OLEObject Type="Embed" ProgID="Visio.Drawing.11" ShapeID="_x0000_i1031" DrawAspect="Content" ObjectID="_1466444818" r:id="rId27"/>
         </w:object>
       </w:r>
     </w:p>
@@ -2462,10 +2462,10 @@
       </w:pPr>
       <w:r>
         <w:object w:dxaOrig="4336" w:dyaOrig="1502">
-          <v:shape id="_x0000_i1032" type="#_x0000_t75" style="width:216.75pt;height:75pt" o:ole="">
+          <v:shape id="_x0000_i1032" type="#_x0000_t75" style="width:216.6pt;height:74.9pt" o:ole="">
             <v:imagedata r:id="rId28" o:title=""/>
           </v:shape>
-          <o:OLEObject Type="Embed" ProgID="Visio.Drawing.11" ShapeID="_x0000_i1032" DrawAspect="Content" ObjectID="_1466439760" r:id="rId29"/>
+          <o:OLEObject Type="Embed" ProgID="Visio.Drawing.11" ShapeID="_x0000_i1032" DrawAspect="Content" ObjectID="_1466444819" r:id="rId29"/>
         </w:object>
       </w:r>
     </w:p>
@@ -2498,7 +2498,7 @@
             <v:imagedata r:id="rId30" o:title=""/>
             <w10:wrap type="topAndBottom"/>
           </v:shape>
-          <o:OLEObject Type="Embed" ProgID="Visio.Drawing.15" ShapeID="_x0000_s1044" DrawAspect="Content" ObjectID="_1466439770" r:id="rId31"/>
+          <o:OLEObject Type="Embed" ProgID="Visio.Drawing.15" ShapeID="_x0000_s1044" DrawAspect="Content" ObjectID="_1466444829" r:id="rId31"/>
         </w:object>
       </w:r>
       <w:r>
@@ -2734,10 +2734,10 @@
       </w:pPr>
       <w:r>
         <w:object w:dxaOrig="9155" w:dyaOrig="8871">
-          <v:shape id="_x0000_i1033" type="#_x0000_t75" style="width:415.5pt;height:402pt" o:ole="">
+          <v:shape id="_x0000_i1033" type="#_x0000_t75" style="width:415.85pt;height:402.05pt" o:ole="">
             <v:imagedata r:id="rId32" o:title=""/>
           </v:shape>
-          <o:OLEObject Type="Embed" ProgID="Visio.Drawing.11" ShapeID="_x0000_i1033" DrawAspect="Content" ObjectID="_1466439761" r:id="rId33"/>
+          <o:OLEObject Type="Embed" ProgID="Visio.Drawing.11" ShapeID="_x0000_i1033" DrawAspect="Content" ObjectID="_1466444820" r:id="rId33"/>
         </w:object>
       </w:r>
     </w:p>
@@ -2880,7 +2880,7 @@
             <v:imagedata r:id="rId34" o:title=""/>
             <w10:wrap type="topAndBottom"/>
           </v:shape>
-          <o:OLEObject Type="Embed" ProgID="Visio.Drawing.15" ShapeID="_x0000_s1064" DrawAspect="Content" ObjectID="_1466439771" r:id="rId35"/>
+          <o:OLEObject Type="Embed" ProgID="Visio.Drawing.15" ShapeID="_x0000_s1064" DrawAspect="Content" ObjectID="_1466444830" r:id="rId35"/>
         </w:object>
       </w:r>
     </w:p>
@@ -2978,7 +2978,7 @@
           <v:shape id="_x0000_i1034" type="#_x0000_t75" style="width:302.4pt;height:61.05pt" o:ole="">
             <v:imagedata r:id="rId36" o:title=""/>
           </v:shape>
-          <o:OLEObject Type="Embed" ProgID="Visio.Drawing.11" ShapeID="_x0000_i1034" DrawAspect="Content" ObjectID="_1466439762" r:id="rId37"/>
+          <o:OLEObject Type="Embed" ProgID="Visio.Drawing.11" ShapeID="_x0000_i1034" DrawAspect="Content" ObjectID="_1466444821" r:id="rId37"/>
         </w:object>
       </w:r>
     </w:p>
@@ -3067,7 +3067,7 @@
           <v:shape id="_x0000_i1035" type="#_x0000_t75" style="width:202.2pt;height:160.15pt" o:ole="">
             <v:imagedata r:id="rId38" o:title=""/>
           </v:shape>
-          <o:OLEObject Type="Embed" ProgID="Visio.Drawing.11" ShapeID="_x0000_i1035" DrawAspect="Content" ObjectID="_1466439763" r:id="rId39"/>
+          <o:OLEObject Type="Embed" ProgID="Visio.Drawing.11" ShapeID="_x0000_i1035" DrawAspect="Content" ObjectID="_1466444822" r:id="rId39"/>
         </w:object>
       </w:r>
     </w:p>
@@ -3512,7 +3512,7 @@
           <v:shape id="_x0000_i1036" type="#_x0000_t75" style="width:365.75pt;height:61.65pt" o:ole="">
             <v:imagedata r:id="rId40" o:title=""/>
           </v:shape>
-          <o:OLEObject Type="Embed" ProgID="Visio.Drawing.15" ShapeID="_x0000_i1036" DrawAspect="Content" ObjectID="_1466439764" r:id="rId41"/>
+          <o:OLEObject Type="Embed" ProgID="Visio.Drawing.15" ShapeID="_x0000_i1036" DrawAspect="Content" ObjectID="_1466444823" r:id="rId41"/>
         </w:object>
       </w:r>
     </w:p>
@@ -3536,7 +3536,7 @@
           <v:shape id="_x0000_i1037" type="#_x0000_t75" style="width:365.75pt;height:61.65pt" o:ole="">
             <v:imagedata r:id="rId42" o:title=""/>
           </v:shape>
-          <o:OLEObject Type="Embed" ProgID="Visio.Drawing.15" ShapeID="_x0000_i1037" DrawAspect="Content" ObjectID="_1466439765" r:id="rId43"/>
+          <o:OLEObject Type="Embed" ProgID="Visio.Drawing.15" ShapeID="_x0000_i1037" DrawAspect="Content" ObjectID="_1466444824" r:id="rId43"/>
         </w:object>
       </w:r>
     </w:p>
@@ -3560,7 +3560,7 @@
           <v:shape id="_x0000_i1038" type="#_x0000_t75" style="width:365.75pt;height:61.65pt" o:ole="">
             <v:imagedata r:id="rId44" o:title=""/>
           </v:shape>
-          <o:OLEObject Type="Embed" ProgID="Visio.Drawing.15" ShapeID="_x0000_i1038" DrawAspect="Content" ObjectID="_1466439766" r:id="rId45"/>
+          <o:OLEObject Type="Embed" ProgID="Visio.Drawing.15" ShapeID="_x0000_i1038" DrawAspect="Content" ObjectID="_1466444825" r:id="rId45"/>
         </w:object>
       </w:r>
     </w:p>
@@ -4110,7 +4110,7 @@
           <v:shape id="_x0000_i1039" type="#_x0000_t75" style="width:4in;height:61.05pt" o:ole="">
             <v:imagedata r:id="rId46" o:title=""/>
           </v:shape>
-          <o:OLEObject Type="Embed" ProgID="Visio.Drawing.11" ShapeID="_x0000_i1039" DrawAspect="Content" ObjectID="_1466439767" r:id="rId47"/>
+          <o:OLEObject Type="Embed" ProgID="Visio.Drawing.11" ShapeID="_x0000_i1039" DrawAspect="Content" ObjectID="_1466444826" r:id="rId47"/>
         </w:object>
       </w:r>
     </w:p>
@@ -4137,7 +4137,7 @@
           <v:shape id="_x0000_i1040" type="#_x0000_t75" style="width:287.4pt;height:125.55pt" o:ole="">
             <v:imagedata r:id="rId48" o:title=""/>
           </v:shape>
-          <o:OLEObject Type="Embed" ProgID="Visio.Drawing.11" ShapeID="_x0000_i1040" DrawAspect="Content" ObjectID="_1466439768" r:id="rId49"/>
+          <o:OLEObject Type="Embed" ProgID="Visio.Drawing.11" ShapeID="_x0000_i1040" DrawAspect="Content" ObjectID="_1466444827" r:id="rId49"/>
         </w:object>
       </w:r>
     </w:p>
@@ -4158,7 +4158,7 @@
             <v:imagedata r:id="rId50" o:title=""/>
             <w10:wrap type="topAndBottom"/>
           </v:shape>
-          <o:OLEObject Type="Embed" ProgID="Visio.Drawing.15" ShapeID="_x0000_s1045" DrawAspect="Content" ObjectID="_1466439772" r:id="rId51"/>
+          <o:OLEObject Type="Embed" ProgID="Visio.Drawing.15" ShapeID="_x0000_s1045" DrawAspect="Content" ObjectID="_1466444831" r:id="rId51"/>
         </w:object>
       </w:r>
       <w:r>
@@ -8295,7 +8295,7 @@
           <v:shape id="_x0000_i1041" type="#_x0000_t75" style="width:300.1pt;height:402.6pt" o:ole="">
             <v:imagedata r:id="rId52" o:title=""/>
           </v:shape>
-          <o:OLEObject Type="Embed" ProgID="Visio.Drawing.11" ShapeID="_x0000_i1041" DrawAspect="Content" ObjectID="_1466439769" r:id="rId53"/>
+          <o:OLEObject Type="Embed" ProgID="Visio.Drawing.11" ShapeID="_x0000_i1041" DrawAspect="Content" ObjectID="_1466444828" r:id="rId53"/>
         </w:object>
       </w:r>
     </w:p>
@@ -8642,7 +8642,7 @@
         <v:path o:extrusionok="f" gradientshapeok="t" o:connecttype="rect"/>
         <o:lock v:ext="edit" aspectratio="t"/>
       </v:shapetype>
-      <v:shape id="_x0000_i1030" type="#_x0000_t75" style="width:11.25pt;height:11.25pt" o:bullet="t">
+      <v:shape id="_x0000_i1027" type="#_x0000_t75" style="width:11.25pt;height:11.25pt" o:bullet="t">
         <v:imagedata r:id="rId1" o:title="msoBA7B"/>
       </v:shape>
     </w:pict>
@@ -12463,7 +12463,7 @@
 </file>
 
 <file path=customXml/itemProps1.xml><?xml version="1.0" encoding="utf-8"?>
-<ds:datastoreItem xmlns:ds="http://schemas.openxmlformats.org/officeDocument/2006/customXml" ds:itemID="{D2A73A88-2D51-4D44-B176-3453F8842B1A}">
+<ds:datastoreItem xmlns:ds="http://schemas.openxmlformats.org/officeDocument/2006/customXml" ds:itemID="{BAC7C98D-3F2D-43B7-9102-1C82820F4D2B}">
   <ds:schemaRefs>
     <ds:schemaRef ds:uri="http://schemas.openxmlformats.org/officeDocument/2006/bibliography"/>
   </ds:schemaRefs>

</xml_diff>

<commit_message>
support script as define alias
</commit_message>
<xml_diff>
--- a/doc/manual.docx
+++ b/doc/manual.docx
@@ -1325,7 +1325,7 @@
           <v:shape id="_x0000_i1025" type="#_x0000_t75" style="width:230.25pt;height:357.75pt" o:ole="">
             <v:imagedata r:id="rId13" o:title=""/>
           </v:shape>
-          <o:OLEObject Type="Embed" ProgID="Visio.Drawing.11" ShapeID="_x0000_i1025" DrawAspect="Content" ObjectID="_1466515975" r:id="rId14"/>
+          <o:OLEObject Type="Embed" ProgID="Visio.Drawing.11" ShapeID="_x0000_i1025" DrawAspect="Content" ObjectID="_1466862506" r:id="rId14"/>
         </w:object>
       </w:r>
     </w:p>
@@ -1570,10 +1570,10 @@
       </w:pPr>
       <w:r>
         <w:object w:dxaOrig="7846" w:dyaOrig="5446">
-          <v:shape id="_x0000_i1026" type="#_x0000_t75" style="width:392.25pt;height:272.45pt" o:ole="">
+          <v:shape id="_x0000_i1026" type="#_x0000_t75" style="width:392.25pt;height:272.25pt" o:ole="">
             <v:imagedata r:id="rId15" o:title=""/>
           </v:shape>
-          <o:OLEObject Type="Embed" ProgID="Visio.Drawing.15" ShapeID="_x0000_i1026" DrawAspect="Content" ObjectID="_1466515976" r:id="rId16"/>
+          <o:OLEObject Type="Embed" ProgID="Visio.Drawing.15" ShapeID="_x0000_i1026" DrawAspect="Content" ObjectID="_1466862507" r:id="rId16"/>
         </w:object>
       </w:r>
     </w:p>
@@ -1658,10 +1658,10 @@
       </w:pPr>
       <w:r>
         <w:object w:dxaOrig="4024" w:dyaOrig="1771">
-          <v:shape id="_x0000_i1027" type="#_x0000_t75" style="width:201pt;height:88.7pt" o:ole="">
+          <v:shape id="_x0000_i1027" type="#_x0000_t75" style="width:201pt;height:88.5pt" o:ole="">
             <v:imagedata r:id="rId17" o:title=""/>
           </v:shape>
-          <o:OLEObject Type="Embed" ProgID="Visio.Drawing.11" ShapeID="_x0000_i1027" DrawAspect="Content" ObjectID="_1466515977" r:id="rId18"/>
+          <o:OLEObject Type="Embed" ProgID="Visio.Drawing.11" ShapeID="_x0000_i1027" DrawAspect="Content" ObjectID="_1466862508" r:id="rId18"/>
         </w:object>
       </w:r>
     </w:p>
@@ -2028,10 +2028,10 @@
       </w:pPr>
       <w:r>
         <w:object w:dxaOrig="4903" w:dyaOrig="1502">
-          <v:shape id="_x0000_i1028" type="#_x0000_t75" style="width:245.4pt;height:74.9pt" o:ole="">
+          <v:shape id="_x0000_i1028" type="#_x0000_t75" style="width:245.25pt;height:75pt" o:ole="">
             <v:imagedata r:id="rId19" o:title=""/>
           </v:shape>
-          <o:OLEObject Type="Embed" ProgID="Visio.Drawing.11" ShapeID="_x0000_i1028" DrawAspect="Content" ObjectID="_1466515978" r:id="rId20"/>
+          <o:OLEObject Type="Embed" ProgID="Visio.Drawing.11" ShapeID="_x0000_i1028" DrawAspect="Content" ObjectID="_1466862509" r:id="rId20"/>
         </w:object>
       </w:r>
     </w:p>
@@ -2244,10 +2244,10 @@
       </w:pPr>
       <w:r>
         <w:object w:dxaOrig="6037" w:dyaOrig="934">
-          <v:shape id="_x0000_i1029" type="#_x0000_t75" style="width:302.4pt;height:46.65pt" o:ole="">
+          <v:shape id="_x0000_i1029" type="#_x0000_t75" style="width:302.25pt;height:46.5pt" o:ole="">
             <v:imagedata r:id="rId21" o:title=""/>
           </v:shape>
-          <o:OLEObject Type="Embed" ProgID="Visio.Drawing.11" ShapeID="_x0000_i1029" DrawAspect="Content" ObjectID="_1466515979" r:id="rId22"/>
+          <o:OLEObject Type="Embed" ProgID="Visio.Drawing.11" ShapeID="_x0000_i1029" DrawAspect="Content" ObjectID="_1466862510" r:id="rId22"/>
         </w:object>
       </w:r>
     </w:p>
@@ -2416,10 +2416,10 @@
       </w:pPr>
       <w:r>
         <w:object w:dxaOrig="4053" w:dyaOrig="2635">
-          <v:shape id="_x0000_i1030" type="#_x0000_t75" style="width:202.2pt;height:131.9pt" o:ole="">
+          <v:shape id="_x0000_i1030" type="#_x0000_t75" style="width:202.5pt;height:132pt" o:ole="">
             <v:imagedata r:id="rId23" o:title=""/>
           </v:shape>
-          <o:OLEObject Type="Embed" ProgID="Visio.Drawing.11" ShapeID="_x0000_i1030" DrawAspect="Content" ObjectID="_1466515980" r:id="rId24"/>
+          <o:OLEObject Type="Embed" ProgID="Visio.Drawing.11" ShapeID="_x0000_i1030" DrawAspect="Content" ObjectID="_1466862511" r:id="rId24"/>
         </w:object>
       </w:r>
     </w:p>
@@ -2452,10 +2452,10 @@
       </w:pPr>
       <w:r>
         <w:object w:dxaOrig="4903" w:dyaOrig="3202">
-          <v:shape id="_x0000_i1031" type="#_x0000_t75" style="width:245.4pt;height:159.55pt" o:ole="">
+          <v:shape id="_x0000_i1031" type="#_x0000_t75" style="width:245.25pt;height:159.75pt" o:ole="">
             <v:imagedata r:id="rId25" o:title=""/>
           </v:shape>
-          <o:OLEObject Type="Embed" ProgID="Visio.Drawing.11" ShapeID="_x0000_i1031" DrawAspect="Content" ObjectID="_1466515981" r:id="rId26"/>
+          <o:OLEObject Type="Embed" ProgID="Visio.Drawing.11" ShapeID="_x0000_i1031" DrawAspect="Content" ObjectID="_1466862512" r:id="rId26"/>
         </w:object>
       </w:r>
     </w:p>
@@ -2693,10 +2693,10 @@
       </w:pPr>
       <w:r>
         <w:object w:dxaOrig="4336" w:dyaOrig="1502">
-          <v:shape id="_x0000_i1032" type="#_x0000_t75" style="width:216.6pt;height:74.9pt" o:ole="">
+          <v:shape id="_x0000_i1032" type="#_x0000_t75" style="width:216.75pt;height:75pt" o:ole="">
             <v:imagedata r:id="rId27" o:title=""/>
           </v:shape>
-          <o:OLEObject Type="Embed" ProgID="Visio.Drawing.11" ShapeID="_x0000_i1032" DrawAspect="Content" ObjectID="_1466515982" r:id="rId28"/>
+          <o:OLEObject Type="Embed" ProgID="Visio.Drawing.11" ShapeID="_x0000_i1032" DrawAspect="Content" ObjectID="_1466862513" r:id="rId28"/>
         </w:object>
       </w:r>
     </w:p>
@@ -2729,7 +2729,7 @@
             <v:imagedata r:id="rId29" o:title=""/>
             <w10:wrap type="topAndBottom"/>
           </v:shape>
-          <o:OLEObject Type="Embed" ProgID="Visio.Drawing.15" ShapeID="_x0000_s1044" DrawAspect="Content" ObjectID="_1466515992" r:id="rId30"/>
+          <o:OLEObject Type="Embed" ProgID="Visio.Drawing.15" ShapeID="_x0000_s1044" DrawAspect="Content" ObjectID="_1466862523" r:id="rId30"/>
         </w:object>
       </w:r>
       <w:r>
@@ -2754,34 +2754,657 @@
           <w:rFonts w:ascii="微软雅黑" w:eastAsia="微软雅黑" w:hAnsi="微软雅黑"/>
         </w:rPr>
       </w:pPr>
-      <w:bookmarkStart w:id="10" w:name="_TEMPLATE"/>
-      <w:bookmarkStart w:id="11" w:name="OLE_LINK7"/>
-      <w:bookmarkStart w:id="12" w:name="OLE_LINK8"/>
-      <w:bookmarkStart w:id="13" w:name="OLE_LINK9"/>
-      <w:bookmarkStart w:id="14" w:name="OLE_LINK10"/>
-      <w:bookmarkStart w:id="15" w:name="OLE_LINK19"/>
+      <w:r>
+        <w:rPr>
+          <w:rFonts w:ascii="微软雅黑" w:eastAsia="微软雅黑" w:hAnsi="微软雅黑"/>
+        </w:rPr>
+        <w:t>SCRIPT</w:t>
+      </w:r>
+    </w:p>
+    <w:p>
+      <w:pPr>
+        <w:spacing w:line="0" w:lineRule="atLeast"/>
+      </w:pPr>
+      <w:r>
+        <w:rPr>
+          <w:rFonts w:hint="eastAsia"/>
+        </w:rPr>
+        <w:t>同</w:t>
+      </w:r>
+      <w:r>
+        <w:fldChar w:fldCharType="begin"/>
+      </w:r>
+      <w:r>
+        <w:instrText xml:space="preserve"> HYPERLINK  \l "_DEFINE" </w:instrText>
+      </w:r>
+      <w:r>
+        <w:fldChar w:fldCharType="separate"/>
+      </w:r>
+      <w:r>
+        <w:rPr>
+          <w:rStyle w:val="a6"/>
+          <w:rFonts w:hint="eastAsia"/>
+        </w:rPr>
+        <w:t>DEFINE</w:t>
+      </w:r>
+      <w:r>
+        <w:fldChar w:fldCharType="end"/>
+      </w:r>
+      <w:r>
+        <w:rPr>
+          <w:rFonts w:hint="eastAsia"/>
+        </w:rPr>
+        <w:t>标记</w:t>
+      </w:r>
+    </w:p>
+    <w:p>
+      <w:pPr>
+        <w:spacing w:line="0" w:lineRule="atLeast"/>
+        <w:rPr>
+          <w:rFonts w:ascii="微软雅黑" w:eastAsia="微软雅黑" w:hAnsi="微软雅黑"/>
+        </w:rPr>
+      </w:pPr>
+    </w:p>
+    <w:p>
+      <w:pPr>
+        <w:pStyle w:val="2"/>
+        <w:rPr>
+          <w:rFonts w:ascii="微软雅黑" w:eastAsia="微软雅黑" w:hAnsi="微软雅黑"/>
+        </w:rPr>
+      </w:pPr>
+      <w:bookmarkStart w:id="10" w:name="OLE_LINK15"/>
+      <w:bookmarkStart w:id="11" w:name="OLE_LINK16"/>
+      <w:r>
+        <w:rPr>
+          <w:rFonts w:ascii="微软雅黑" w:eastAsia="微软雅黑" w:hAnsi="微软雅黑"/>
+        </w:rPr>
+        <w:t>DEFINE</w:t>
+      </w:r>
+    </w:p>
+    <w:p>
+      <w:pPr>
+        <w:spacing w:line="0" w:lineRule="atLeast"/>
+        <w:rPr>
+          <w:rFonts w:ascii="微软雅黑" w:eastAsia="微软雅黑" w:hAnsi="微软雅黑"/>
+        </w:rPr>
+      </w:pPr>
+      <w:bookmarkStart w:id="12" w:name="OLE_LINK11"/>
+      <w:bookmarkStart w:id="13" w:name="OLE_LINK12"/>
       <w:bookmarkEnd w:id="10"/>
+      <w:bookmarkEnd w:id="11"/>
+      <w:r>
+        <w:rPr>
+          <w:rFonts w:ascii="微软雅黑" w:eastAsia="微软雅黑" w:hAnsi="微软雅黑" w:hint="eastAsia"/>
+        </w:rPr>
+        <w:t>是否需要结束：无</w:t>
+      </w:r>
+    </w:p>
+    <w:p>
+      <w:pPr>
+        <w:spacing w:line="0" w:lineRule="atLeast"/>
+        <w:rPr>
+          <w:rFonts w:ascii="微软雅黑" w:eastAsia="微软雅黑" w:hAnsi="微软雅黑"/>
+        </w:rPr>
+      </w:pPr>
+      <w:r>
+        <w:rPr>
+          <w:rFonts w:ascii="微软雅黑" w:eastAsia="微软雅黑" w:hAnsi="微软雅黑" w:hint="eastAsia"/>
+        </w:rPr>
+        <w:t>支持配置参数：</w:t>
+      </w:r>
+      <w:bookmarkEnd w:id="12"/>
+      <w:bookmarkEnd w:id="13"/>
+      <w:proofErr w:type="spellStart"/>
+      <w:r>
+        <w:rPr>
+          <w:rFonts w:ascii="微软雅黑" w:eastAsia="微软雅黑" w:hAnsi="微软雅黑" w:hint="eastAsia"/>
+        </w:rPr>
+        <w:t>nodep</w:t>
+      </w:r>
+      <w:proofErr w:type="spellEnd"/>
+      <w:r>
+        <w:rPr>
+          <w:rFonts w:ascii="微软雅黑" w:eastAsia="微软雅黑" w:hAnsi="微软雅黑" w:hint="eastAsia"/>
+        </w:rPr>
+        <w:tab/>
+        <w:t>[Boolean]</w:t>
+      </w:r>
+      <w:r>
+        <w:rPr>
+          <w:rFonts w:ascii="微软雅黑" w:eastAsia="微软雅黑" w:hAnsi="微软雅黑" w:hint="eastAsia"/>
+        </w:rPr>
+        <w:tab/>
+        <w:t>是否没有使用依赖系统</w:t>
+      </w:r>
+    </w:p>
+    <w:p>
+      <w:pPr>
+        <w:spacing w:line="0" w:lineRule="atLeast"/>
+        <w:rPr>
+          <w:rFonts w:ascii="微软雅黑" w:eastAsia="微软雅黑" w:hAnsi="微软雅黑"/>
+        </w:rPr>
+      </w:pPr>
+      <w:r>
+        <w:rPr>
+          <w:rFonts w:ascii="微软雅黑" w:eastAsia="微软雅黑" w:hAnsi="微软雅黑" w:hint="eastAsia"/>
+        </w:rPr>
+        <w:tab/>
+      </w:r>
+      <w:r>
+        <w:rPr>
+          <w:rFonts w:ascii="微软雅黑" w:eastAsia="微软雅黑" w:hAnsi="微软雅黑" w:hint="eastAsia"/>
+        </w:rPr>
+        <w:tab/>
+      </w:r>
+      <w:r>
+        <w:rPr>
+          <w:rFonts w:ascii="微软雅黑" w:eastAsia="微软雅黑" w:hAnsi="微软雅黑" w:hint="eastAsia"/>
+        </w:rPr>
+        <w:tab/>
+      </w:r>
+      <w:r>
+        <w:rPr>
+          <w:rFonts w:ascii="微软雅黑" w:eastAsia="微软雅黑" w:hAnsi="微软雅黑" w:hint="eastAsia"/>
+        </w:rPr>
+        <w:tab/>
+      </w:r>
+      <w:r>
+        <w:rPr>
+          <w:rFonts w:ascii="微软雅黑" w:eastAsia="微软雅黑" w:hAnsi="微软雅黑" w:hint="eastAsia"/>
+        </w:rPr>
+        <w:tab/>
+      </w:r>
+      <w:r>
+        <w:rPr>
+          <w:rFonts w:ascii="微软雅黑" w:eastAsia="微软雅黑" w:hAnsi="微软雅黑" w:hint="eastAsia"/>
+        </w:rPr>
+        <w:tab/>
+      </w:r>
+      <w:r>
+        <w:rPr>
+          <w:rFonts w:ascii="微软雅黑" w:eastAsia="微软雅黑" w:hAnsi="微软雅黑" w:hint="eastAsia"/>
+        </w:rPr>
+        <w:tab/>
+      </w:r>
+      <w:r>
+        <w:rPr>
+          <w:rFonts w:ascii="微软雅黑" w:eastAsia="微软雅黑" w:hAnsi="微软雅黑" w:hint="eastAsia"/>
+        </w:rPr>
+        <w:tab/>
+      </w:r>
+      <w:r>
+        <w:rPr>
+          <w:rFonts w:ascii="微软雅黑" w:eastAsia="微软雅黑" w:hAnsi="微软雅黑" w:hint="eastAsia"/>
+        </w:rPr>
+        <w:tab/>
+        <w:t>true</w:t>
+      </w:r>
+      <w:r>
+        <w:rPr>
+          <w:rFonts w:ascii="微软雅黑" w:eastAsia="微软雅黑" w:hAnsi="微软雅黑" w:hint="eastAsia"/>
+        </w:rPr>
+        <w:tab/>
+      </w:r>
+      <w:r>
+        <w:rPr>
+          <w:rFonts w:ascii="微软雅黑" w:eastAsia="微软雅黑" w:hAnsi="微软雅黑" w:hint="eastAsia"/>
+        </w:rPr>
+        <w:tab/>
+        <w:t>没有使用依赖系统，后续脚本为源码</w:t>
+      </w:r>
+    </w:p>
+    <w:p>
+      <w:pPr>
+        <w:spacing w:line="0" w:lineRule="atLeast"/>
+        <w:rPr>
+          <w:rFonts w:ascii="微软雅黑" w:eastAsia="微软雅黑" w:hAnsi="微软雅黑"/>
+        </w:rPr>
+      </w:pPr>
+      <w:r>
+        <w:rPr>
+          <w:rFonts w:ascii="微软雅黑" w:eastAsia="微软雅黑" w:hAnsi="微软雅黑" w:hint="eastAsia"/>
+        </w:rPr>
+        <w:tab/>
+      </w:r>
+      <w:r>
+        <w:rPr>
+          <w:rFonts w:ascii="微软雅黑" w:eastAsia="微软雅黑" w:hAnsi="微软雅黑" w:hint="eastAsia"/>
+        </w:rPr>
+        <w:tab/>
+      </w:r>
+      <w:r>
+        <w:rPr>
+          <w:rFonts w:ascii="微软雅黑" w:eastAsia="微软雅黑" w:hAnsi="微软雅黑" w:hint="eastAsia"/>
+        </w:rPr>
+        <w:tab/>
+      </w:r>
+      <w:r>
+        <w:rPr>
+          <w:rFonts w:ascii="微软雅黑" w:eastAsia="微软雅黑" w:hAnsi="微软雅黑" w:hint="eastAsia"/>
+        </w:rPr>
+        <w:tab/>
+      </w:r>
+      <w:r>
+        <w:rPr>
+          <w:rFonts w:ascii="微软雅黑" w:eastAsia="微软雅黑" w:hAnsi="微软雅黑" w:hint="eastAsia"/>
+        </w:rPr>
+        <w:tab/>
+      </w:r>
+      <w:r>
+        <w:rPr>
+          <w:rFonts w:ascii="微软雅黑" w:eastAsia="微软雅黑" w:hAnsi="微软雅黑" w:hint="eastAsia"/>
+        </w:rPr>
+        <w:tab/>
+      </w:r>
+      <w:r>
+        <w:rPr>
+          <w:rFonts w:ascii="微软雅黑" w:eastAsia="微软雅黑" w:hAnsi="微软雅黑" w:hint="eastAsia"/>
+        </w:rPr>
+        <w:tab/>
+      </w:r>
+      <w:r>
+        <w:rPr>
+          <w:rFonts w:ascii="微软雅黑" w:eastAsia="微软雅黑" w:hAnsi="微软雅黑" w:hint="eastAsia"/>
+        </w:rPr>
+        <w:tab/>
+      </w:r>
+      <w:r>
+        <w:rPr>
+          <w:rFonts w:ascii="微软雅黑" w:eastAsia="微软雅黑" w:hAnsi="微软雅黑" w:hint="eastAsia"/>
+        </w:rPr>
+        <w:tab/>
+        <w:t>false</w:t>
+      </w:r>
+      <w:r>
+        <w:rPr>
+          <w:rFonts w:ascii="微软雅黑" w:eastAsia="微软雅黑" w:hAnsi="微软雅黑" w:hint="eastAsia"/>
+        </w:rPr>
+        <w:tab/>
+        <w:t>使用依赖系统，后续脚本为define.js</w:t>
+      </w:r>
+    </w:p>
+    <w:p>
+      <w:pPr>
+        <w:spacing w:line="0" w:lineRule="atLeast"/>
+        <w:ind w:leftChars="675" w:left="1418"/>
+        <w:rPr>
+          <w:rFonts w:ascii="微软雅黑" w:eastAsia="微软雅黑" w:hAnsi="微软雅黑"/>
+        </w:rPr>
+      </w:pPr>
+      <w:r>
+        <w:rPr>
+          <w:rFonts w:ascii="微软雅黑" w:eastAsia="微软雅黑" w:hAnsi="微软雅黑" w:hint="eastAsia"/>
+        </w:rPr>
+        <w:t>core</w:t>
+      </w:r>
+      <w:r>
+        <w:rPr>
+          <w:rFonts w:ascii="微软雅黑" w:eastAsia="微软雅黑" w:hAnsi="微软雅黑" w:hint="eastAsia"/>
+        </w:rPr>
+        <w:tab/>
+      </w:r>
+      <w:r>
+        <w:rPr>
+          <w:rFonts w:ascii="微软雅黑" w:eastAsia="微软雅黑" w:hAnsi="微软雅黑" w:hint="eastAsia"/>
+        </w:rPr>
+        <w:tab/>
+        <w:t>[Boolean]</w:t>
+      </w:r>
+      <w:r>
+        <w:rPr>
+          <w:rFonts w:ascii="微软雅黑" w:eastAsia="微软雅黑" w:hAnsi="微软雅黑" w:hint="eastAsia"/>
+        </w:rPr>
+        <w:tab/>
+      </w:r>
+      <w:r>
+        <w:rPr>
+          <w:rFonts w:ascii="微软雅黑" w:eastAsia="微软雅黑" w:hAnsi="微软雅黑"/>
+        </w:rPr>
+        <w:t>core.js文件插入形式</w:t>
+      </w:r>
+    </w:p>
+    <w:p>
+      <w:pPr>
+        <w:spacing w:line="0" w:lineRule="atLeast"/>
+        <w:ind w:leftChars="675" w:left="1418" w:firstLineChars="1147" w:firstLine="2409"/>
+        <w:rPr>
+          <w:rFonts w:ascii="微软雅黑" w:eastAsia="微软雅黑" w:hAnsi="微软雅黑"/>
+        </w:rPr>
+      </w:pPr>
+      <w:r>
+        <w:rPr>
+          <w:rFonts w:ascii="微软雅黑" w:eastAsia="微软雅黑" w:hAnsi="微软雅黑" w:hint="eastAsia"/>
+        </w:rPr>
+        <w:t>true</w:t>
+      </w:r>
+      <w:r>
+        <w:rPr>
+          <w:rFonts w:ascii="微软雅黑" w:eastAsia="微软雅黑" w:hAnsi="微软雅黑" w:hint="eastAsia"/>
+        </w:rPr>
+        <w:tab/>
+        <w:t>强行插入core.js</w:t>
+      </w:r>
+    </w:p>
+    <w:p>
+      <w:pPr>
+        <w:spacing w:line="0" w:lineRule="atLeast"/>
+        <w:ind w:leftChars="675" w:left="1418" w:firstLineChars="1147" w:firstLine="2409"/>
+        <w:rPr>
+          <w:rFonts w:ascii="微软雅黑" w:eastAsia="微软雅黑" w:hAnsi="微软雅黑"/>
+        </w:rPr>
+      </w:pPr>
+      <w:r>
+        <w:rPr>
+          <w:rFonts w:ascii="微软雅黑" w:eastAsia="微软雅黑" w:hAnsi="微软雅黑" w:hint="eastAsia"/>
+        </w:rPr>
+        <w:t>false</w:t>
+      </w:r>
+      <w:r>
+        <w:rPr>
+          <w:rFonts w:ascii="微软雅黑" w:eastAsia="微软雅黑" w:hAnsi="微软雅黑" w:hint="eastAsia"/>
+        </w:rPr>
+        <w:tab/>
+      </w:r>
+      <w:r>
+        <w:rPr>
+          <w:rFonts w:ascii="微软雅黑" w:eastAsia="微软雅黑" w:hAnsi="微软雅黑"/>
+        </w:rPr>
+        <w:t>禁止插入core.js</w:t>
+      </w:r>
+    </w:p>
+    <w:p>
+      <w:pPr>
+        <w:spacing w:line="0" w:lineRule="atLeast"/>
+        <w:ind w:leftChars="675" w:left="1418" w:firstLineChars="1147" w:firstLine="2409"/>
+        <w:rPr>
+          <w:rFonts w:ascii="微软雅黑" w:eastAsia="微软雅黑" w:hAnsi="微软雅黑"/>
+        </w:rPr>
+      </w:pPr>
+      <w:r>
+        <w:rPr>
+          <w:rFonts w:ascii="微软雅黑" w:eastAsia="微软雅黑" w:hAnsi="微软雅黑"/>
+        </w:rPr>
+        <w:t>不设置</w:t>
+      </w:r>
+      <w:r>
+        <w:rPr>
+          <w:rFonts w:ascii="微软雅黑" w:eastAsia="微软雅黑" w:hAnsi="微软雅黑"/>
+        </w:rPr>
+        <w:tab/>
+      </w:r>
+      <w:r>
+        <w:rPr>
+          <w:rFonts w:ascii="微软雅黑" w:eastAsia="微软雅黑" w:hAnsi="微软雅黑" w:hint="eastAsia"/>
+        </w:rPr>
+        <w:t>自动解析【默认】</w:t>
+      </w:r>
+    </w:p>
+    <w:p>
+      <w:pPr>
+        <w:spacing w:line="0" w:lineRule="atLeast"/>
+        <w:ind w:leftChars="675" w:left="1418"/>
+        <w:rPr>
+          <w:rFonts w:ascii="微软雅黑" w:eastAsia="微软雅黑" w:hAnsi="微软雅黑"/>
+        </w:rPr>
+      </w:pPr>
+      <w:r>
+        <w:rPr>
+          <w:rFonts w:ascii="微软雅黑" w:eastAsia="微软雅黑" w:hAnsi="微软雅黑" w:hint="eastAsia"/>
+        </w:rPr>
+        <w:t>inline</w:t>
+      </w:r>
+      <w:r>
+        <w:rPr>
+          <w:rFonts w:ascii="微软雅黑" w:eastAsia="微软雅黑" w:hAnsi="微软雅黑" w:hint="eastAsia"/>
+        </w:rPr>
+        <w:tab/>
+      </w:r>
+      <w:r>
+        <w:rPr>
+          <w:rFonts w:ascii="微软雅黑" w:eastAsia="微软雅黑" w:hAnsi="微软雅黑" w:hint="eastAsia"/>
+        </w:rPr>
+        <w:tab/>
+        <w:t>[Boolean]</w:t>
+      </w:r>
+      <w:r>
+        <w:rPr>
+          <w:rFonts w:ascii="微软雅黑" w:eastAsia="微软雅黑" w:hAnsi="微软雅黑" w:hint="eastAsia"/>
+        </w:rPr>
+        <w:tab/>
+        <w:t>是否强行内联core脚本，默认外联</w:t>
+      </w:r>
+    </w:p>
+    <w:p>
+      <w:pPr>
+        <w:spacing w:line="0" w:lineRule="atLeast"/>
+        <w:rPr>
+          <w:rFonts w:ascii="微软雅黑" w:eastAsia="微软雅黑" w:hAnsi="微软雅黑"/>
+        </w:rPr>
+      </w:pPr>
+      <w:r>
+        <w:rPr>
+          <w:rFonts w:ascii="微软雅黑" w:eastAsia="微软雅黑" w:hAnsi="微软雅黑" w:hint="eastAsia"/>
+        </w:rPr>
+        <w:t>此标记用以表明后续的脚本标签为依赖系统定义文件路径，对于该文件打包工作做以下处理：</w:t>
+      </w:r>
+    </w:p>
+    <w:p>
+      <w:pPr>
+        <w:pStyle w:val="a7"/>
+        <w:numPr>
+          <w:ilvl w:val="0"/>
+          <w:numId w:val="7"/>
+        </w:numPr>
+        <w:spacing w:line="0" w:lineRule="atLeast"/>
+        <w:ind w:firstLineChars="0"/>
+        <w:rPr>
+          <w:rFonts w:ascii="微软雅黑" w:eastAsia="微软雅黑" w:hAnsi="微软雅黑"/>
+        </w:rPr>
+      </w:pPr>
+      <w:r>
+        <w:rPr>
+          <w:rFonts w:ascii="微软雅黑" w:eastAsia="微软雅黑" w:hAnsi="微软雅黑" w:hint="eastAsia"/>
+        </w:rPr>
+        <w:t>最终输出文件不再引入此文件</w:t>
+      </w:r>
+    </w:p>
+    <w:p>
+      <w:pPr>
+        <w:pStyle w:val="a7"/>
+        <w:numPr>
+          <w:ilvl w:val="0"/>
+          <w:numId w:val="7"/>
+        </w:numPr>
+        <w:spacing w:line="0" w:lineRule="atLeast"/>
+        <w:ind w:firstLineChars="0"/>
+        <w:rPr>
+          <w:rFonts w:ascii="微软雅黑" w:eastAsia="微软雅黑" w:hAnsi="微软雅黑"/>
+        </w:rPr>
+      </w:pPr>
+      <w:r>
+        <w:rPr>
+          <w:rFonts w:ascii="微软雅黑" w:eastAsia="微软雅黑" w:hAnsi="微软雅黑" w:hint="eastAsia"/>
+        </w:rPr>
+        <w:t>从该脚本路径解析出框架所在路径</w:t>
+      </w:r>
+    </w:p>
+    <w:p>
+      <w:pPr>
+        <w:pStyle w:val="a7"/>
+        <w:numPr>
+          <w:ilvl w:val="0"/>
+          <w:numId w:val="7"/>
+        </w:numPr>
+        <w:spacing w:line="0" w:lineRule="atLeast"/>
+        <w:ind w:firstLineChars="0"/>
+        <w:rPr>
+          <w:rFonts w:ascii="微软雅黑" w:eastAsia="微软雅黑" w:hAnsi="微软雅黑"/>
+        </w:rPr>
+      </w:pPr>
+      <w:r>
+        <w:rPr>
+          <w:rFonts w:ascii="微软雅黑" w:eastAsia="微软雅黑" w:hAnsi="微软雅黑" w:hint="eastAsia"/>
+        </w:rPr>
+        <w:t>define.js路径支持平台参数配置，所带参数详细说明见</w:t>
+      </w:r>
+      <w:hyperlink w:anchor="_平台参数" w:history="1">
+        <w:r>
+          <w:rPr>
+            <w:rStyle w:val="a6"/>
+            <w:rFonts w:ascii="微软雅黑" w:eastAsia="微软雅黑" w:hAnsi="微软雅黑" w:hint="eastAsia"/>
+          </w:rPr>
+          <w:t>平台参数</w:t>
+        </w:r>
+      </w:hyperlink>
+      <w:r>
+        <w:rPr>
+          <w:rFonts w:ascii="微软雅黑" w:eastAsia="微软雅黑" w:hAnsi="微软雅黑" w:hint="eastAsia"/>
+        </w:rPr>
+        <w:t>章节</w:t>
+      </w:r>
+    </w:p>
+    <w:p>
+      <w:pPr>
+        <w:spacing w:line="0" w:lineRule="atLeast"/>
+        <w:rPr>
+          <w:rFonts w:ascii="微软雅黑" w:eastAsia="微软雅黑" w:hAnsi="微软雅黑"/>
+        </w:rPr>
+      </w:pPr>
+      <w:r>
+        <w:rPr>
+          <w:rFonts w:ascii="微软雅黑" w:eastAsia="微软雅黑" w:hAnsi="微软雅黑" w:hint="eastAsia"/>
+        </w:rPr>
+        <w:t>使用依赖系统，后续第一个外联脚本为define.js：</w:t>
+      </w:r>
+    </w:p>
+    <w:p>
+      <w:pPr>
+        <w:spacing w:line="0" w:lineRule="atLeast"/>
+      </w:pPr>
+      <w:r>
+        <w:object w:dxaOrig="5754" w:dyaOrig="1218">
+          <v:shape id="_x0000_i1040" type="#_x0000_t75" style="width:4in;height:60.75pt" o:ole="">
+            <v:imagedata r:id="rId31" o:title=""/>
+          </v:shape>
+          <o:OLEObject Type="Embed" ProgID="Visio.Drawing.11" ShapeID="_x0000_i1040" DrawAspect="Content" ObjectID="_1466862514" r:id="rId32"/>
+        </w:object>
+      </w:r>
+    </w:p>
+    <w:p>
+      <w:pPr>
+        <w:spacing w:line="0" w:lineRule="atLeast"/>
+        <w:rPr>
+          <w:rFonts w:ascii="微软雅黑" w:eastAsia="微软雅黑" w:hAnsi="微软雅黑"/>
+        </w:rPr>
+      </w:pPr>
+      <w:r>
+        <w:rPr>
+          <w:rFonts w:ascii="微软雅黑" w:eastAsia="微软雅黑" w:hAnsi="微软雅黑" w:hint="eastAsia"/>
+        </w:rPr>
+        <w:t>没有使用依赖系统，后续脚本作为源码，此标记仅用来表示打包后脚本插入位置：</w:t>
+      </w:r>
+    </w:p>
+    <w:p>
+      <w:pPr>
+        <w:spacing w:line="0" w:lineRule="atLeast"/>
+      </w:pPr>
+      <w:r>
+        <w:object w:dxaOrig="6037" w:dyaOrig="2635">
+          <v:shape id="_x0000_i1041" type="#_x0000_t75" style="width:287.25pt;height:125.25pt" o:ole="">
+            <v:imagedata r:id="rId33" o:title=""/>
+          </v:shape>
+          <o:OLEObject Type="Embed" ProgID="Visio.Drawing.11" ShapeID="_x0000_i1041" DrawAspect="Content" ObjectID="_1466862515" r:id="rId34"/>
+        </w:object>
+      </w:r>
+    </w:p>
+    <w:p>
+      <w:pPr>
+        <w:spacing w:line="0" w:lineRule="atLeast"/>
+        <w:rPr>
+          <w:rFonts w:ascii="微软雅黑" w:eastAsia="微软雅黑" w:hAnsi="微软雅黑"/>
+        </w:rPr>
+      </w:pPr>
+      <w:r>
+        <w:rPr>
+          <w:rFonts w:asciiTheme="minorHAnsi" w:eastAsiaTheme="minorEastAsia" w:hAnsiTheme="minorHAnsi" w:cstheme="minorBidi"/>
+          <w:noProof/>
+        </w:rPr>
+        <w:object w:dxaOrig="1440" w:dyaOrig="1440">
+          <v:shape id="_x0000_s1083" type="#_x0000_t75" style="position:absolute;left:0;text-align:left;margin-left:.45pt;margin-top:41.25pt;width:286.55pt;height:74.3pt;z-index:251665408;mso-position-horizontal-relative:text;mso-position-vertical-relative:text">
+            <v:imagedata r:id="rId35" o:title=""/>
+            <w10:wrap type="topAndBottom"/>
+          </v:shape>
+          <o:OLEObject Type="Embed" ProgID="Visio.Drawing.15" ShapeID="_x0000_s1083" DrawAspect="Content" ObjectID="_1466862524" r:id="rId36"/>
+        </w:object>
+      </w:r>
+      <w:r>
+        <w:rPr>
+          <w:rFonts w:ascii="微软雅黑" w:eastAsia="微软雅黑" w:hAnsi="微软雅黑" w:hint="eastAsia"/>
+        </w:rPr>
+        <w:t>项目自己定义了core文件列表，并使用</w:t>
+      </w:r>
+      <w:r>
+        <w:rPr>
+          <w:rFonts w:ascii="微软雅黑" w:eastAsia="微软雅黑" w:hAnsi="微软雅黑" w:hint="eastAsia"/>
+        </w:rPr>
+        <w:t>服务器端</w:t>
+      </w:r>
+      <w:r>
+        <w:rPr>
+          <w:rFonts w:ascii="微软雅黑" w:eastAsia="微软雅黑" w:hAnsi="微软雅黑" w:hint="eastAsia"/>
+        </w:rPr>
+        <w:t>模版引入页面时</w:t>
+      </w:r>
+      <w:r>
+        <w:rPr>
+          <w:rFonts w:ascii="微软雅黑" w:eastAsia="微软雅黑" w:hAnsi="微软雅黑" w:hint="eastAsia"/>
+        </w:rPr>
+        <w:t>可以使用core参数配置；当core显式的设置为false时当前文件的脚本将独立解析，不参与core脚本的合并策略</w:t>
+      </w:r>
+    </w:p>
+    <w:p>
+      <w:pPr>
+        <w:spacing w:line="0" w:lineRule="atLeast"/>
+        <w:rPr>
+          <w:rFonts w:ascii="微软雅黑" w:eastAsia="微软雅黑" w:hAnsi="微软雅黑" w:hint="eastAsia"/>
+        </w:rPr>
+      </w:pPr>
+    </w:p>
+    <w:p>
+      <w:pPr>
+        <w:pStyle w:val="2"/>
+        <w:rPr>
+          <w:rFonts w:ascii="微软雅黑" w:eastAsia="微软雅黑" w:hAnsi="微软雅黑"/>
+        </w:rPr>
+      </w:pPr>
+      <w:bookmarkStart w:id="14" w:name="_TEMPLATE"/>
+      <w:bookmarkStart w:id="15" w:name="OLE_LINK7"/>
+      <w:bookmarkStart w:id="16" w:name="OLE_LINK8"/>
+      <w:bookmarkStart w:id="17" w:name="OLE_LINK9"/>
+      <w:bookmarkStart w:id="18" w:name="OLE_LINK10"/>
+      <w:bookmarkStart w:id="19" w:name="OLE_LINK19"/>
+      <w:bookmarkEnd w:id="14"/>
       <w:r>
         <w:rPr>
           <w:rFonts w:ascii="微软雅黑" w:eastAsia="微软雅黑" w:hAnsi="微软雅黑"/>
         </w:rPr>
         <w:t>TEMPLATE</w:t>
       </w:r>
-      <w:bookmarkEnd w:id="11"/>
-      <w:bookmarkEnd w:id="12"/>
-    </w:p>
-    <w:p>
-      <w:pPr>
-        <w:spacing w:line="0" w:lineRule="atLeast"/>
-        <w:rPr>
-          <w:rFonts w:ascii="微软雅黑" w:eastAsia="微软雅黑" w:hAnsi="微软雅黑"/>
-        </w:rPr>
-      </w:pPr>
-      <w:bookmarkStart w:id="16" w:name="OLE_LINK5"/>
-      <w:bookmarkStart w:id="17" w:name="OLE_LINK6"/>
-      <w:bookmarkEnd w:id="13"/>
-      <w:bookmarkEnd w:id="14"/>
       <w:bookmarkEnd w:id="15"/>
+      <w:bookmarkEnd w:id="16"/>
+    </w:p>
+    <w:p>
+      <w:pPr>
+        <w:spacing w:line="0" w:lineRule="atLeast"/>
+        <w:rPr>
+          <w:rFonts w:ascii="微软雅黑" w:eastAsia="微软雅黑" w:hAnsi="微软雅黑"/>
+        </w:rPr>
+      </w:pPr>
+      <w:bookmarkStart w:id="20" w:name="OLE_LINK5"/>
+      <w:bookmarkStart w:id="21" w:name="OLE_LINK6"/>
+      <w:bookmarkEnd w:id="17"/>
+      <w:bookmarkEnd w:id="18"/>
+      <w:bookmarkEnd w:id="19"/>
       <w:r>
         <w:rPr>
           <w:rFonts w:ascii="微软雅黑" w:eastAsia="微软雅黑" w:hAnsi="微软雅黑" w:hint="eastAsia"/>
@@ -2803,8 +3426,8 @@
         <w:t>支持配置参数：无</w:t>
       </w:r>
     </w:p>
-    <w:bookmarkEnd w:id="16"/>
-    <w:bookmarkEnd w:id="17"/>
+    <w:bookmarkEnd w:id="20"/>
+    <w:bookmarkEnd w:id="21"/>
     <w:p>
       <w:pPr>
         <w:spacing w:line="0" w:lineRule="atLeast"/>
@@ -2993,10 +3616,10 @@
       </w:pPr>
       <w:r>
         <w:object w:dxaOrig="9155" w:dyaOrig="8871">
-          <v:shape id="_x0000_i1033" type="#_x0000_t75" style="width:415.85pt;height:402.05pt" o:ole="">
-            <v:imagedata r:id="rId31" o:title=""/>
+          <v:shape id="_x0000_i1033" type="#_x0000_t75" style="width:415.5pt;height:402pt" o:ole="">
+            <v:imagedata r:id="rId37" o:title=""/>
           </v:shape>
-          <o:OLEObject Type="Embed" ProgID="Visio.Drawing.11" ShapeID="_x0000_i1033" DrawAspect="Content" ObjectID="_1466515983" r:id="rId32"/>
+          <o:OLEObject Type="Embed" ProgID="Visio.Drawing.11" ShapeID="_x0000_i1033" DrawAspect="Content" ObjectID="_1466862516" r:id="rId38"/>
         </w:object>
       </w:r>
     </w:p>
@@ -3150,10 +3773,10 @@
         <w:lastRenderedPageBreak/>
         <w:object w:dxaOrig="1440" w:dyaOrig="1440">
           <v:shape id="_x0000_s1064" type="#_x0000_t75" style="position:absolute;left:0;text-align:left;margin-left:0;margin-top:12pt;width:408pt;height:116.6pt;z-index:251663360;mso-position-horizontal-relative:text;mso-position-vertical-relative:text">
-            <v:imagedata r:id="rId33" o:title=""/>
+            <v:imagedata r:id="rId39" o:title=""/>
             <w10:wrap type="topAndBottom"/>
           </v:shape>
-          <o:OLEObject Type="Embed" ProgID="Visio.Drawing.15" ShapeID="_x0000_s1064" DrawAspect="Content" ObjectID="_1466515993" r:id="rId34"/>
+          <o:OLEObject Type="Embed" ProgID="Visio.Drawing.15" ShapeID="_x0000_s1064" DrawAspect="Content" ObjectID="_1466862525" r:id="rId40"/>
         </w:object>
       </w:r>
     </w:p>
@@ -3242,28 +3865,33 @@
     <w:p>
       <w:pPr>
         <w:spacing w:line="0" w:lineRule="atLeast"/>
-        <w:rPr>
-          <w:rFonts w:ascii="微软雅黑" w:eastAsia="微软雅黑" w:hAnsi="微软雅黑"/>
-        </w:rPr>
       </w:pPr>
       <w:r>
         <w:object w:dxaOrig="6037" w:dyaOrig="1218">
-          <v:shape id="_x0000_i1034" type="#_x0000_t75" style="width:302.4pt;height:61.05pt" o:ole="">
-            <v:imagedata r:id="rId35" o:title=""/>
+          <v:shape id="_x0000_i1034" type="#_x0000_t75" style="width:302.25pt;height:60.75pt" o:ole="">
+            <v:imagedata r:id="rId41" o:title=""/>
           </v:shape>
-          <o:OLEObject Type="Embed" ProgID="Visio.Drawing.11" ShapeID="_x0000_i1034" DrawAspect="Content" ObjectID="_1466515984" r:id="rId36"/>
+          <o:OLEObject Type="Embed" ProgID="Visio.Drawing.11" ShapeID="_x0000_i1034" DrawAspect="Content" ObjectID="_1466862517" r:id="rId42"/>
         </w:object>
       </w:r>
     </w:p>
     <w:p>
       <w:pPr>
+        <w:spacing w:line="0" w:lineRule="atLeast"/>
+        <w:rPr>
+          <w:rFonts w:ascii="微软雅黑" w:eastAsia="微软雅黑" w:hAnsi="微软雅黑"/>
+        </w:rPr>
+      </w:pPr>
+    </w:p>
+    <w:p>
+      <w:pPr>
         <w:pStyle w:val="2"/>
         <w:rPr>
           <w:rFonts w:ascii="微软雅黑" w:eastAsia="微软雅黑" w:hAnsi="微软雅黑"/>
         </w:rPr>
       </w:pPr>
-      <w:bookmarkStart w:id="18" w:name="_NOPARSE"/>
-      <w:bookmarkEnd w:id="18"/>
+      <w:bookmarkStart w:id="22" w:name="_NOPARSE"/>
+      <w:bookmarkEnd w:id="22"/>
       <w:r>
         <w:rPr>
           <w:rFonts w:ascii="微软雅黑" w:eastAsia="微软雅黑" w:hAnsi="微软雅黑" w:hint="eastAsia"/>
@@ -3278,8 +3906,8 @@
           <w:rFonts w:ascii="微软雅黑" w:eastAsia="微软雅黑" w:hAnsi="微软雅黑"/>
         </w:rPr>
       </w:pPr>
-      <w:bookmarkStart w:id="19" w:name="OLE_LINK17"/>
-      <w:bookmarkStart w:id="20" w:name="OLE_LINK18"/>
+      <w:bookmarkStart w:id="23" w:name="OLE_LINK17"/>
+      <w:bookmarkStart w:id="24" w:name="OLE_LINK18"/>
       <w:r>
         <w:rPr>
           <w:rFonts w:ascii="微软雅黑" w:eastAsia="微软雅黑" w:hAnsi="微软雅黑" w:hint="eastAsia"/>
@@ -3329,18 +3957,18 @@
         <w:t>具体使用范例如下图所示：</w:t>
       </w:r>
     </w:p>
-    <w:bookmarkEnd w:id="19"/>
-    <w:bookmarkEnd w:id="20"/>
+    <w:bookmarkEnd w:id="23"/>
+    <w:bookmarkEnd w:id="24"/>
     <w:p>
       <w:pPr>
         <w:spacing w:line="0" w:lineRule="atLeast"/>
       </w:pPr>
       <w:r>
         <w:object w:dxaOrig="4053" w:dyaOrig="3202">
-          <v:shape id="_x0000_i1035" type="#_x0000_t75" style="width:202.2pt;height:160.15pt" o:ole="">
-            <v:imagedata r:id="rId37" o:title=""/>
+          <v:shape id="_x0000_i1035" type="#_x0000_t75" style="width:202.5pt;height:159.75pt" o:ole="">
+            <v:imagedata r:id="rId43" o:title=""/>
           </v:shape>
-          <o:OLEObject Type="Embed" ProgID="Visio.Drawing.11" ShapeID="_x0000_i1035" DrawAspect="Content" ObjectID="_1466515985" r:id="rId38"/>
+          <o:OLEObject Type="Embed" ProgID="Visio.Drawing.11" ShapeID="_x0000_i1035" DrawAspect="Content" ObjectID="_1466862518" r:id="rId44"/>
         </w:object>
       </w:r>
     </w:p>
@@ -3356,8 +3984,8 @@
           <w:rFonts w:ascii="微软雅黑" w:eastAsia="微软雅黑" w:hAnsi="微软雅黑"/>
         </w:rPr>
       </w:pPr>
-      <w:bookmarkStart w:id="21" w:name="_IGNORE"/>
-      <w:bookmarkEnd w:id="21"/>
+      <w:bookmarkStart w:id="25" w:name="_IGNORE"/>
+      <w:bookmarkEnd w:id="25"/>
       <w:r>
         <w:rPr>
           <w:rFonts w:ascii="微软雅黑" w:eastAsia="微软雅黑" w:hAnsi="微软雅黑" w:hint="eastAsia"/>
@@ -3782,610 +4410,10 @@
       </w:pPr>
       <w:r>
         <w:object w:dxaOrig="7320" w:dyaOrig="1231">
-          <v:shape id="_x0000_i1036" type="#_x0000_t75" style="width:365.75pt;height:61.65pt" o:ole="">
-            <v:imagedata r:id="rId39" o:title=""/>
-          </v:shape>
-          <o:OLEObject Type="Embed" ProgID="Visio.Drawing.15" ShapeID="_x0000_i1036" DrawAspect="Content" ObjectID="_1466515986" r:id="rId40"/>
-        </w:object>
-      </w:r>
-    </w:p>
-    <w:p>
-      <w:pPr>
-        <w:spacing w:line="0" w:lineRule="atLeast"/>
-        <w:rPr>
-          <w:rFonts w:ascii="微软雅黑" w:eastAsia="微软雅黑" w:hAnsi="微软雅黑"/>
-        </w:rPr>
-      </w:pPr>
-    </w:p>
-    <w:p>
-      <w:pPr>
-        <w:spacing w:line="0" w:lineRule="atLeast"/>
-        <w:rPr>
-          <w:rFonts w:ascii="微软雅黑" w:eastAsia="微软雅黑" w:hAnsi="微软雅黑"/>
-        </w:rPr>
-      </w:pPr>
-      <w:r>
-        <w:object w:dxaOrig="7320" w:dyaOrig="1231">
-          <v:shape id="_x0000_i1037" type="#_x0000_t75" style="width:365.75pt;height:61.65pt" o:ole="">
-            <v:imagedata r:id="rId41" o:title=""/>
-          </v:shape>
-          <o:OLEObject Type="Embed" ProgID="Visio.Drawing.15" ShapeID="_x0000_i1037" DrawAspect="Content" ObjectID="_1466515987" r:id="rId42"/>
-        </w:object>
-      </w:r>
-    </w:p>
-    <w:p>
-      <w:pPr>
-        <w:spacing w:line="0" w:lineRule="atLeast"/>
-        <w:rPr>
-          <w:rFonts w:ascii="微软雅黑" w:eastAsia="微软雅黑" w:hAnsi="微软雅黑"/>
-        </w:rPr>
-      </w:pPr>
-    </w:p>
-    <w:p>
-      <w:pPr>
-        <w:spacing w:line="0" w:lineRule="atLeast"/>
-        <w:rPr>
-          <w:rFonts w:ascii="微软雅黑" w:eastAsia="微软雅黑" w:hAnsi="微软雅黑"/>
-        </w:rPr>
-      </w:pPr>
-      <w:r>
-        <w:object w:dxaOrig="7320" w:dyaOrig="1231">
-          <v:shape id="_x0000_i1038" type="#_x0000_t75" style="width:365.75pt;height:61.65pt" o:ole="">
-            <v:imagedata r:id="rId43" o:title=""/>
-          </v:shape>
-          <o:OLEObject Type="Embed" ProgID="Visio.Drawing.15" ShapeID="_x0000_i1038" DrawAspect="Content" ObjectID="_1466515988" r:id="rId44"/>
-        </w:object>
-      </w:r>
-    </w:p>
-    <w:p>
-      <w:pPr>
-        <w:spacing w:line="0" w:lineRule="atLeast"/>
-      </w:pPr>
-    </w:p>
-    <w:p>
-      <w:pPr>
-        <w:pStyle w:val="2"/>
-        <w:rPr>
-          <w:rFonts w:ascii="微软雅黑" w:eastAsia="微软雅黑" w:hAnsi="微软雅黑"/>
-        </w:rPr>
-      </w:pPr>
-      <w:bookmarkStart w:id="22" w:name="_DEFINE"/>
-      <w:bookmarkStart w:id="23" w:name="OLE_LINK15"/>
-      <w:bookmarkStart w:id="24" w:name="OLE_LINK16"/>
-      <w:bookmarkEnd w:id="22"/>
-      <w:r>
-        <w:rPr>
-          <w:rFonts w:ascii="微软雅黑" w:eastAsia="微软雅黑" w:hAnsi="微软雅黑"/>
-        </w:rPr>
-        <w:t>DEFINE</w:t>
-      </w:r>
-    </w:p>
-    <w:p>
-      <w:pPr>
-        <w:spacing w:line="0" w:lineRule="atLeast"/>
-        <w:rPr>
-          <w:rFonts w:ascii="微软雅黑" w:eastAsia="微软雅黑" w:hAnsi="微软雅黑"/>
-        </w:rPr>
-      </w:pPr>
-      <w:bookmarkStart w:id="25" w:name="OLE_LINK11"/>
-      <w:bookmarkStart w:id="26" w:name="OLE_LINK12"/>
-      <w:bookmarkEnd w:id="23"/>
-      <w:bookmarkEnd w:id="24"/>
-      <w:r>
-        <w:rPr>
-          <w:rFonts w:ascii="微软雅黑" w:eastAsia="微软雅黑" w:hAnsi="微软雅黑" w:hint="eastAsia"/>
-        </w:rPr>
-        <w:t>是否需要结束：无</w:t>
-      </w:r>
-    </w:p>
-    <w:p>
-      <w:pPr>
-        <w:spacing w:line="0" w:lineRule="atLeast"/>
-        <w:rPr>
-          <w:rFonts w:ascii="微软雅黑" w:eastAsia="微软雅黑" w:hAnsi="微软雅黑"/>
-        </w:rPr>
-      </w:pPr>
-      <w:r>
-        <w:rPr>
-          <w:rFonts w:ascii="微软雅黑" w:eastAsia="微软雅黑" w:hAnsi="微软雅黑" w:hint="eastAsia"/>
-        </w:rPr>
-        <w:t>支持配置参数：</w:t>
-      </w:r>
-      <w:bookmarkEnd w:id="25"/>
-      <w:bookmarkEnd w:id="26"/>
-      <w:proofErr w:type="spellStart"/>
-      <w:r>
-        <w:rPr>
-          <w:rFonts w:ascii="微软雅黑" w:eastAsia="微软雅黑" w:hAnsi="微软雅黑" w:hint="eastAsia"/>
-        </w:rPr>
-        <w:t>nodep</w:t>
-      </w:r>
-      <w:proofErr w:type="spellEnd"/>
-      <w:r>
-        <w:rPr>
-          <w:rFonts w:ascii="微软雅黑" w:eastAsia="微软雅黑" w:hAnsi="微软雅黑" w:hint="eastAsia"/>
-        </w:rPr>
-        <w:tab/>
-        <w:t>[Boolean]</w:t>
-      </w:r>
-      <w:r>
-        <w:rPr>
-          <w:rFonts w:ascii="微软雅黑" w:eastAsia="微软雅黑" w:hAnsi="微软雅黑" w:hint="eastAsia"/>
-        </w:rPr>
-        <w:tab/>
-        <w:t>是否</w:t>
-      </w:r>
-      <w:r>
-        <w:rPr>
-          <w:rFonts w:ascii="微软雅黑" w:eastAsia="微软雅黑" w:hAnsi="微软雅黑" w:hint="eastAsia"/>
-        </w:rPr>
-        <w:t>没有使用</w:t>
-      </w:r>
-      <w:r>
-        <w:rPr>
-          <w:rFonts w:ascii="微软雅黑" w:eastAsia="微软雅黑" w:hAnsi="微软雅黑" w:hint="eastAsia"/>
-        </w:rPr>
-        <w:t>依赖系统</w:t>
-      </w:r>
-    </w:p>
-    <w:p>
-      <w:pPr>
-        <w:spacing w:line="0" w:lineRule="atLeast"/>
-        <w:rPr>
-          <w:rFonts w:ascii="微软雅黑" w:eastAsia="微软雅黑" w:hAnsi="微软雅黑"/>
-        </w:rPr>
-      </w:pPr>
-      <w:r>
-        <w:rPr>
-          <w:rFonts w:ascii="微软雅黑" w:eastAsia="微软雅黑" w:hAnsi="微软雅黑" w:hint="eastAsia"/>
-        </w:rPr>
-        <w:tab/>
-      </w:r>
-      <w:r>
-        <w:rPr>
-          <w:rFonts w:ascii="微软雅黑" w:eastAsia="微软雅黑" w:hAnsi="微软雅黑" w:hint="eastAsia"/>
-        </w:rPr>
-        <w:tab/>
-      </w:r>
-      <w:r>
-        <w:rPr>
-          <w:rFonts w:ascii="微软雅黑" w:eastAsia="微软雅黑" w:hAnsi="微软雅黑" w:hint="eastAsia"/>
-        </w:rPr>
-        <w:tab/>
-      </w:r>
-      <w:r>
-        <w:rPr>
-          <w:rFonts w:ascii="微软雅黑" w:eastAsia="微软雅黑" w:hAnsi="微软雅黑" w:hint="eastAsia"/>
-        </w:rPr>
-        <w:tab/>
-      </w:r>
-      <w:r>
-        <w:rPr>
-          <w:rFonts w:ascii="微软雅黑" w:eastAsia="微软雅黑" w:hAnsi="微软雅黑" w:hint="eastAsia"/>
-        </w:rPr>
-        <w:tab/>
-      </w:r>
-      <w:r>
-        <w:rPr>
-          <w:rFonts w:ascii="微软雅黑" w:eastAsia="微软雅黑" w:hAnsi="微软雅黑" w:hint="eastAsia"/>
-        </w:rPr>
-        <w:tab/>
-      </w:r>
-      <w:r>
-        <w:rPr>
-          <w:rFonts w:ascii="微软雅黑" w:eastAsia="微软雅黑" w:hAnsi="微软雅黑" w:hint="eastAsia"/>
-        </w:rPr>
-        <w:tab/>
-      </w:r>
-      <w:r>
-        <w:rPr>
-          <w:rFonts w:ascii="微软雅黑" w:eastAsia="微软雅黑" w:hAnsi="微软雅黑" w:hint="eastAsia"/>
-        </w:rPr>
-        <w:tab/>
-      </w:r>
-      <w:r>
-        <w:rPr>
-          <w:rFonts w:ascii="微软雅黑" w:eastAsia="微软雅黑" w:hAnsi="微软雅黑" w:hint="eastAsia"/>
-        </w:rPr>
-        <w:tab/>
-        <w:t>true</w:t>
-      </w:r>
-      <w:r>
-        <w:rPr>
-          <w:rFonts w:ascii="微软雅黑" w:eastAsia="微软雅黑" w:hAnsi="微软雅黑" w:hint="eastAsia"/>
-        </w:rPr>
-        <w:tab/>
-      </w:r>
-      <w:r>
-        <w:rPr>
-          <w:rFonts w:ascii="微软雅黑" w:eastAsia="微软雅黑" w:hAnsi="微软雅黑" w:hint="eastAsia"/>
-        </w:rPr>
-        <w:tab/>
-        <w:t>没有使用依赖系统，后续脚本为源码</w:t>
-      </w:r>
-    </w:p>
-    <w:p>
-      <w:pPr>
-        <w:spacing w:line="0" w:lineRule="atLeast"/>
-        <w:rPr>
-          <w:rFonts w:ascii="微软雅黑" w:eastAsia="微软雅黑" w:hAnsi="微软雅黑"/>
-        </w:rPr>
-      </w:pPr>
-      <w:r>
-        <w:rPr>
-          <w:rFonts w:ascii="微软雅黑" w:eastAsia="微软雅黑" w:hAnsi="微软雅黑" w:hint="eastAsia"/>
-        </w:rPr>
-        <w:tab/>
-      </w:r>
-      <w:r>
-        <w:rPr>
-          <w:rFonts w:ascii="微软雅黑" w:eastAsia="微软雅黑" w:hAnsi="微软雅黑" w:hint="eastAsia"/>
-        </w:rPr>
-        <w:tab/>
-      </w:r>
-      <w:r>
-        <w:rPr>
-          <w:rFonts w:ascii="微软雅黑" w:eastAsia="微软雅黑" w:hAnsi="微软雅黑" w:hint="eastAsia"/>
-        </w:rPr>
-        <w:tab/>
-      </w:r>
-      <w:r>
-        <w:rPr>
-          <w:rFonts w:ascii="微软雅黑" w:eastAsia="微软雅黑" w:hAnsi="微软雅黑" w:hint="eastAsia"/>
-        </w:rPr>
-        <w:tab/>
-      </w:r>
-      <w:r>
-        <w:rPr>
-          <w:rFonts w:ascii="微软雅黑" w:eastAsia="微软雅黑" w:hAnsi="微软雅黑" w:hint="eastAsia"/>
-        </w:rPr>
-        <w:tab/>
-      </w:r>
-      <w:r>
-        <w:rPr>
-          <w:rFonts w:ascii="微软雅黑" w:eastAsia="微软雅黑" w:hAnsi="微软雅黑" w:hint="eastAsia"/>
-        </w:rPr>
-        <w:tab/>
-      </w:r>
-      <w:r>
-        <w:rPr>
-          <w:rFonts w:ascii="微软雅黑" w:eastAsia="微软雅黑" w:hAnsi="微软雅黑" w:hint="eastAsia"/>
-        </w:rPr>
-        <w:tab/>
-      </w:r>
-      <w:r>
-        <w:rPr>
-          <w:rFonts w:ascii="微软雅黑" w:eastAsia="微软雅黑" w:hAnsi="微软雅黑" w:hint="eastAsia"/>
-        </w:rPr>
-        <w:tab/>
-      </w:r>
-      <w:r>
-        <w:rPr>
-          <w:rFonts w:ascii="微软雅黑" w:eastAsia="微软雅黑" w:hAnsi="微软雅黑" w:hint="eastAsia"/>
-        </w:rPr>
-        <w:tab/>
-        <w:t>false</w:t>
-      </w:r>
-      <w:r>
-        <w:rPr>
-          <w:rFonts w:ascii="微软雅黑" w:eastAsia="微软雅黑" w:hAnsi="微软雅黑" w:hint="eastAsia"/>
-        </w:rPr>
-        <w:tab/>
-        <w:t>使用依赖系统，后续脚本为define.js</w:t>
-      </w:r>
-    </w:p>
-    <w:p>
-      <w:pPr>
-        <w:spacing w:line="0" w:lineRule="atLeast"/>
-        <w:ind w:leftChars="675" w:left="1418"/>
-        <w:rPr>
-          <w:rFonts w:ascii="微软雅黑" w:eastAsia="微软雅黑" w:hAnsi="微软雅黑"/>
-        </w:rPr>
-      </w:pPr>
-      <w:r>
-        <w:rPr>
-          <w:rFonts w:ascii="微软雅黑" w:eastAsia="微软雅黑" w:hAnsi="微软雅黑" w:hint="eastAsia"/>
-        </w:rPr>
-        <w:t>core</w:t>
-      </w:r>
-      <w:r>
-        <w:rPr>
-          <w:rFonts w:ascii="微软雅黑" w:eastAsia="微软雅黑" w:hAnsi="微软雅黑" w:hint="eastAsia"/>
-        </w:rPr>
-        <w:tab/>
-      </w:r>
-      <w:r>
-        <w:rPr>
-          <w:rFonts w:ascii="微软雅黑" w:eastAsia="微软雅黑" w:hAnsi="微软雅黑" w:hint="eastAsia"/>
-        </w:rPr>
-        <w:tab/>
-        <w:t>[Boolean]</w:t>
-      </w:r>
-      <w:r>
-        <w:rPr>
-          <w:rFonts w:ascii="微软雅黑" w:eastAsia="微软雅黑" w:hAnsi="微软雅黑" w:hint="eastAsia"/>
-        </w:rPr>
-        <w:tab/>
-      </w:r>
-      <w:r>
-        <w:rPr>
-          <w:rFonts w:ascii="微软雅黑" w:eastAsia="微软雅黑" w:hAnsi="微软雅黑"/>
-        </w:rPr>
-        <w:t>core.js文件插入形式</w:t>
-      </w:r>
-    </w:p>
-    <w:p>
-      <w:pPr>
-        <w:spacing w:line="0" w:lineRule="atLeast"/>
-        <w:ind w:leftChars="675" w:left="1418" w:firstLineChars="1147" w:firstLine="2409"/>
-        <w:rPr>
-          <w:rFonts w:ascii="微软雅黑" w:eastAsia="微软雅黑" w:hAnsi="微软雅黑"/>
-        </w:rPr>
-      </w:pPr>
-      <w:r>
-        <w:rPr>
-          <w:rFonts w:ascii="微软雅黑" w:eastAsia="微软雅黑" w:hAnsi="微软雅黑" w:hint="eastAsia"/>
-        </w:rPr>
-        <w:t>true</w:t>
-      </w:r>
-      <w:r>
-        <w:rPr>
-          <w:rFonts w:ascii="微软雅黑" w:eastAsia="微软雅黑" w:hAnsi="微软雅黑" w:hint="eastAsia"/>
-        </w:rPr>
-        <w:tab/>
-      </w:r>
-      <w:r>
-        <w:rPr>
-          <w:rFonts w:ascii="微软雅黑" w:eastAsia="微软雅黑" w:hAnsi="微软雅黑" w:hint="eastAsia"/>
-        </w:rPr>
-        <w:t>强行插入core</w:t>
-      </w:r>
-      <w:r>
-        <w:rPr>
-          <w:rFonts w:ascii="微软雅黑" w:eastAsia="微软雅黑" w:hAnsi="微软雅黑" w:hint="eastAsia"/>
-        </w:rPr>
-        <w:t>.js</w:t>
-      </w:r>
-    </w:p>
-    <w:p>
-      <w:pPr>
-        <w:spacing w:line="0" w:lineRule="atLeast"/>
-        <w:ind w:leftChars="675" w:left="1418" w:firstLineChars="1147" w:firstLine="2409"/>
-        <w:rPr>
-          <w:rFonts w:ascii="微软雅黑" w:eastAsia="微软雅黑" w:hAnsi="微软雅黑"/>
-        </w:rPr>
-      </w:pPr>
-      <w:r>
-        <w:rPr>
-          <w:rFonts w:ascii="微软雅黑" w:eastAsia="微软雅黑" w:hAnsi="微软雅黑" w:hint="eastAsia"/>
-        </w:rPr>
-        <w:t>false</w:t>
-      </w:r>
-      <w:r>
-        <w:rPr>
-          <w:rFonts w:ascii="微软雅黑" w:eastAsia="微软雅黑" w:hAnsi="微软雅黑" w:hint="eastAsia"/>
-        </w:rPr>
-        <w:tab/>
-      </w:r>
-      <w:r>
-        <w:rPr>
-          <w:rFonts w:ascii="微软雅黑" w:eastAsia="微软雅黑" w:hAnsi="微软雅黑"/>
-        </w:rPr>
-        <w:t>禁止插入core</w:t>
-      </w:r>
-      <w:r>
-        <w:rPr>
-          <w:rFonts w:ascii="微软雅黑" w:eastAsia="微软雅黑" w:hAnsi="微软雅黑"/>
-        </w:rPr>
-        <w:t>.js</w:t>
-      </w:r>
-    </w:p>
-    <w:p>
-      <w:pPr>
-        <w:spacing w:line="0" w:lineRule="atLeast"/>
-        <w:ind w:leftChars="675" w:left="1418" w:firstLineChars="1147" w:firstLine="2409"/>
-        <w:rPr>
-          <w:rFonts w:ascii="微软雅黑" w:eastAsia="微软雅黑" w:hAnsi="微软雅黑"/>
-        </w:rPr>
-      </w:pPr>
-      <w:r>
-        <w:rPr>
-          <w:rFonts w:ascii="微软雅黑" w:eastAsia="微软雅黑" w:hAnsi="微软雅黑"/>
-        </w:rPr>
-        <w:t>不设置</w:t>
-      </w:r>
-      <w:r>
-        <w:rPr>
-          <w:rFonts w:ascii="微软雅黑" w:eastAsia="微软雅黑" w:hAnsi="微软雅黑"/>
-        </w:rPr>
-        <w:tab/>
-      </w:r>
-      <w:r>
-        <w:rPr>
-          <w:rFonts w:ascii="微软雅黑" w:eastAsia="微软雅黑" w:hAnsi="微软雅黑" w:hint="eastAsia"/>
-        </w:rPr>
-        <w:t>自动解析</w:t>
-      </w:r>
-      <w:r>
-        <w:rPr>
-          <w:rFonts w:ascii="微软雅黑" w:eastAsia="微软雅黑" w:hAnsi="微软雅黑" w:hint="eastAsia"/>
-        </w:rPr>
-        <w:t>【默认】</w:t>
-      </w:r>
-    </w:p>
-    <w:p>
-      <w:pPr>
-        <w:spacing w:line="0" w:lineRule="atLeast"/>
-        <w:ind w:leftChars="675" w:left="1418"/>
-        <w:rPr>
-          <w:rFonts w:ascii="微软雅黑" w:eastAsia="微软雅黑" w:hAnsi="微软雅黑"/>
-        </w:rPr>
-      </w:pPr>
-      <w:r>
-        <w:rPr>
-          <w:rFonts w:ascii="微软雅黑" w:eastAsia="微软雅黑" w:hAnsi="微软雅黑" w:hint="eastAsia"/>
-        </w:rPr>
-        <w:t>inline</w:t>
-      </w:r>
-      <w:r>
-        <w:rPr>
-          <w:rFonts w:ascii="微软雅黑" w:eastAsia="微软雅黑" w:hAnsi="微软雅黑" w:hint="eastAsia"/>
-        </w:rPr>
-        <w:tab/>
-      </w:r>
-      <w:r>
-        <w:rPr>
-          <w:rFonts w:ascii="微软雅黑" w:eastAsia="微软雅黑" w:hAnsi="微软雅黑" w:hint="eastAsia"/>
-        </w:rPr>
-        <w:tab/>
-        <w:t>[Boolean]</w:t>
-      </w:r>
-      <w:r>
-        <w:rPr>
-          <w:rFonts w:ascii="微软雅黑" w:eastAsia="微软雅黑" w:hAnsi="微软雅黑" w:hint="eastAsia"/>
-        </w:rPr>
-        <w:tab/>
-        <w:t>是否强行内联core脚本，默认外联</w:t>
-      </w:r>
-    </w:p>
-    <w:p>
-      <w:pPr>
-        <w:spacing w:line="0" w:lineRule="atLeast"/>
-        <w:rPr>
-          <w:rFonts w:ascii="微软雅黑" w:eastAsia="微软雅黑" w:hAnsi="微软雅黑"/>
-        </w:rPr>
-      </w:pPr>
-      <w:r>
-        <w:rPr>
-          <w:rFonts w:ascii="微软雅黑" w:eastAsia="微软雅黑" w:hAnsi="微软雅黑" w:hint="eastAsia"/>
-        </w:rPr>
-        <w:t>此标记用以</w:t>
-      </w:r>
-      <w:r>
-        <w:rPr>
-          <w:rFonts w:ascii="微软雅黑" w:eastAsia="微软雅黑" w:hAnsi="微软雅黑" w:hint="eastAsia"/>
-        </w:rPr>
-        <w:t>表明后续的脚本标签为依赖系统定义文件路径</w:t>
-      </w:r>
-      <w:r>
-        <w:rPr>
-          <w:rFonts w:ascii="微软雅黑" w:eastAsia="微软雅黑" w:hAnsi="微软雅黑" w:hint="eastAsia"/>
-        </w:rPr>
-        <w:t>，对于该文件打包工作做以下处理：</w:t>
-      </w:r>
-    </w:p>
-    <w:p>
-      <w:pPr>
-        <w:pStyle w:val="a7"/>
-        <w:numPr>
-          <w:ilvl w:val="0"/>
-          <w:numId w:val="7"/>
-        </w:numPr>
-        <w:spacing w:line="0" w:lineRule="atLeast"/>
-        <w:ind w:firstLineChars="0"/>
-        <w:rPr>
-          <w:rFonts w:ascii="微软雅黑" w:eastAsia="微软雅黑" w:hAnsi="微软雅黑"/>
-        </w:rPr>
-      </w:pPr>
-      <w:r>
-        <w:rPr>
-          <w:rFonts w:ascii="微软雅黑" w:eastAsia="微软雅黑" w:hAnsi="微软雅黑" w:hint="eastAsia"/>
-        </w:rPr>
-        <w:lastRenderedPageBreak/>
-        <w:t>最终输出文件不再引入此文件</w:t>
-      </w:r>
-    </w:p>
-    <w:p>
-      <w:pPr>
-        <w:pStyle w:val="a7"/>
-        <w:numPr>
-          <w:ilvl w:val="0"/>
-          <w:numId w:val="7"/>
-        </w:numPr>
-        <w:spacing w:line="0" w:lineRule="atLeast"/>
-        <w:ind w:firstLineChars="0"/>
-        <w:rPr>
-          <w:rFonts w:ascii="微软雅黑" w:eastAsia="微软雅黑" w:hAnsi="微软雅黑"/>
-        </w:rPr>
-      </w:pPr>
-      <w:r>
-        <w:rPr>
-          <w:rFonts w:ascii="微软雅黑" w:eastAsia="微软雅黑" w:hAnsi="微软雅黑" w:hint="eastAsia"/>
-        </w:rPr>
-        <w:t>从该脚本路径解析出框架所在路径</w:t>
-      </w:r>
-    </w:p>
-    <w:p>
-      <w:pPr>
-        <w:pStyle w:val="a7"/>
-        <w:numPr>
-          <w:ilvl w:val="0"/>
-          <w:numId w:val="7"/>
-        </w:numPr>
-        <w:spacing w:line="0" w:lineRule="atLeast"/>
-        <w:ind w:firstLineChars="0"/>
-        <w:rPr>
-          <w:rFonts w:ascii="微软雅黑" w:eastAsia="微软雅黑" w:hAnsi="微软雅黑"/>
-        </w:rPr>
-      </w:pPr>
-      <w:r>
-        <w:rPr>
-          <w:rFonts w:ascii="微软雅黑" w:eastAsia="微软雅黑" w:hAnsi="微软雅黑" w:hint="eastAsia"/>
-        </w:rPr>
-        <w:t>define.js路径支持平台参数配置</w:t>
-      </w:r>
-      <w:r>
-        <w:rPr>
-          <w:rFonts w:ascii="微软雅黑" w:eastAsia="微软雅黑" w:hAnsi="微软雅黑" w:hint="eastAsia"/>
-        </w:rPr>
-        <w:t>，所带参数详细说明见</w:t>
-      </w:r>
-      <w:hyperlink w:anchor="_平台参数" w:history="1">
-        <w:r>
-          <w:rPr>
-            <w:rStyle w:val="a6"/>
-            <w:rFonts w:ascii="微软雅黑" w:eastAsia="微软雅黑" w:hAnsi="微软雅黑" w:hint="eastAsia"/>
-          </w:rPr>
-          <w:t>平台参数</w:t>
-        </w:r>
-      </w:hyperlink>
-      <w:r>
-        <w:rPr>
-          <w:rFonts w:ascii="微软雅黑" w:eastAsia="微软雅黑" w:hAnsi="微软雅黑" w:hint="eastAsia"/>
-        </w:rPr>
-        <w:t>章节</w:t>
-      </w:r>
-    </w:p>
-    <w:p>
-      <w:pPr>
-        <w:spacing w:line="0" w:lineRule="atLeast"/>
-        <w:rPr>
-          <w:rFonts w:ascii="微软雅黑" w:eastAsia="微软雅黑" w:hAnsi="微软雅黑"/>
-        </w:rPr>
-      </w:pPr>
-      <w:r>
-        <w:rPr>
-          <w:rFonts w:ascii="微软雅黑" w:eastAsia="微软雅黑" w:hAnsi="微软雅黑" w:hint="eastAsia"/>
-        </w:rPr>
-        <w:t>使用依赖系统，后续第一个外联脚本为define.js</w:t>
-      </w:r>
-      <w:r>
-        <w:rPr>
-          <w:rFonts w:ascii="微软雅黑" w:eastAsia="微软雅黑" w:hAnsi="微软雅黑" w:hint="eastAsia"/>
-        </w:rPr>
-        <w:t>：</w:t>
-      </w:r>
-    </w:p>
-    <w:p>
-      <w:pPr>
-        <w:spacing w:line="0" w:lineRule="atLeast"/>
-      </w:pPr>
-      <w:r>
-        <w:object w:dxaOrig="5754" w:dyaOrig="1218">
-          <v:shape id="_x0000_i1039" type="#_x0000_t75" style="width:4in;height:61.05pt" o:ole="">
+          <v:shape id="_x0000_i1036" type="#_x0000_t75" style="width:366pt;height:61.5pt" o:ole="">
             <v:imagedata r:id="rId45" o:title=""/>
           </v:shape>
-          <o:OLEObject Type="Embed" ProgID="Visio.Drawing.11" ShapeID="_x0000_i1039" DrawAspect="Content" ObjectID="_1466515989" r:id="rId46"/>
+          <o:OLEObject Type="Embed" ProgID="Visio.Drawing.15" ShapeID="_x0000_i1036" DrawAspect="Content" ObjectID="_1466862519" r:id="rId46"/>
         </w:object>
       </w:r>
     </w:p>
@@ -4396,23 +4424,20 @@
           <w:rFonts w:ascii="微软雅黑" w:eastAsia="微软雅黑" w:hAnsi="微软雅黑"/>
         </w:rPr>
       </w:pPr>
-      <w:r>
-        <w:rPr>
-          <w:rFonts w:ascii="微软雅黑" w:eastAsia="微软雅黑" w:hAnsi="微软雅黑" w:hint="eastAsia"/>
-        </w:rPr>
-        <w:t>没有使用依赖系统，后续脚本作为源码，此标记仅用来表示打包后脚本插入位置：</w:t>
-      </w:r>
-    </w:p>
-    <w:p>
-      <w:pPr>
-        <w:spacing w:line="0" w:lineRule="atLeast"/>
-      </w:pPr>
-      <w:r>
-        <w:object w:dxaOrig="6037" w:dyaOrig="2635">
-          <v:shape id="_x0000_i1040" type="#_x0000_t75" style="width:287.4pt;height:125.55pt" o:ole="">
+    </w:p>
+    <w:p>
+      <w:pPr>
+        <w:spacing w:line="0" w:lineRule="atLeast"/>
+        <w:rPr>
+          <w:rFonts w:ascii="微软雅黑" w:eastAsia="微软雅黑" w:hAnsi="微软雅黑"/>
+        </w:rPr>
+      </w:pPr>
+      <w:r>
+        <w:object w:dxaOrig="7320" w:dyaOrig="1231">
+          <v:shape id="_x0000_i1037" type="#_x0000_t75" style="width:366pt;height:61.5pt" o:ole="">
             <v:imagedata r:id="rId47" o:title=""/>
           </v:shape>
-          <o:OLEObject Type="Embed" ProgID="Visio.Drawing.11" ShapeID="_x0000_i1040" DrawAspect="Content" ObjectID="_1466515990" r:id="rId48"/>
+          <o:OLEObject Type="Embed" ProgID="Visio.Drawing.15" ShapeID="_x0000_i1037" DrawAspect="Content" ObjectID="_1466862520" r:id="rId48"/>
         </w:object>
       </w:r>
     </w:p>
@@ -4423,73 +4448,22 @@
           <w:rFonts w:ascii="微软雅黑" w:eastAsia="微软雅黑" w:hAnsi="微软雅黑"/>
         </w:rPr>
       </w:pPr>
-      <w:r>
-        <w:rPr>
-          <w:rFonts w:asciiTheme="minorHAnsi" w:eastAsiaTheme="minorEastAsia" w:hAnsiTheme="minorHAnsi" w:cstheme="minorBidi"/>
-          <w:noProof/>
-        </w:rPr>
-        <w:object w:dxaOrig="1440" w:dyaOrig="1440">
-          <v:shape id="_x0000_s1045" type="#_x0000_t75" style="position:absolute;left:0;text-align:left;margin-left:.45pt;margin-top:41.25pt;width:286.55pt;height:74.3pt;z-index:251661312;mso-position-horizontal-relative:text;mso-position-vertical-relative:text">
+    </w:p>
+    <w:p>
+      <w:pPr>
+        <w:spacing w:line="0" w:lineRule="atLeast"/>
+        <w:rPr>
+          <w:rFonts w:ascii="微软雅黑" w:eastAsia="微软雅黑" w:hAnsi="微软雅黑"/>
+        </w:rPr>
+      </w:pPr>
+      <w:r>
+        <w:object w:dxaOrig="7320" w:dyaOrig="1231">
+          <v:shape id="_x0000_i1038" type="#_x0000_t75" style="width:366pt;height:61.5pt" o:ole="">
             <v:imagedata r:id="rId49" o:title=""/>
-            <w10:wrap type="topAndBottom"/>
           </v:shape>
-          <o:OLEObject Type="Embed" ProgID="Visio.Drawing.15" ShapeID="_x0000_s1045" DrawAspect="Content" ObjectID="_1466515994" r:id="rId50"/>
+          <o:OLEObject Type="Embed" ProgID="Visio.Drawing.15" ShapeID="_x0000_i1038" DrawAspect="Content" ObjectID="_1466862521" r:id="rId50"/>
         </w:object>
       </w:r>
-      <w:r>
-        <w:rPr>
-          <w:rFonts w:ascii="微软雅黑" w:eastAsia="微软雅黑" w:hAnsi="微软雅黑" w:hint="eastAsia"/>
-        </w:rPr>
-        <w:t>项目自己定义了core文件列表，并使用</w:t>
-      </w:r>
-      <w:r>
-        <w:rPr>
-          <w:rFonts w:ascii="微软雅黑" w:eastAsia="微软雅黑" w:hAnsi="微软雅黑" w:hint="eastAsia"/>
-        </w:rPr>
-        <w:t>服务器端</w:t>
-      </w:r>
-      <w:r>
-        <w:rPr>
-          <w:rFonts w:ascii="微软雅黑" w:eastAsia="微软雅黑" w:hAnsi="微软雅黑" w:hint="eastAsia"/>
-        </w:rPr>
-        <w:t>模版引入页面时</w:t>
-      </w:r>
-      <w:r>
-        <w:rPr>
-          <w:rFonts w:ascii="微软雅黑" w:eastAsia="微软雅黑" w:hAnsi="微软雅黑" w:hint="eastAsia"/>
-        </w:rPr>
-        <w:t>可以使用core参数配置</w:t>
-      </w:r>
-      <w:r>
-        <w:rPr>
-          <w:rFonts w:ascii="微软雅黑" w:eastAsia="微软雅黑" w:hAnsi="微软雅黑" w:hint="eastAsia"/>
-        </w:rPr>
-        <w:t>；</w:t>
-      </w:r>
-      <w:r>
-        <w:rPr>
-          <w:rFonts w:ascii="微软雅黑" w:eastAsia="微软雅黑" w:hAnsi="微软雅黑" w:hint="eastAsia"/>
-        </w:rPr>
-        <w:t>当core显式的设置为false时当前文件的脚本将独立解析，</w:t>
-      </w:r>
-      <w:r>
-        <w:rPr>
-          <w:rFonts w:ascii="微软雅黑" w:eastAsia="微软雅黑" w:hAnsi="微软雅黑" w:hint="eastAsia"/>
-        </w:rPr>
-        <w:t>不</w:t>
-      </w:r>
-      <w:r>
-        <w:rPr>
-          <w:rFonts w:ascii="微软雅黑" w:eastAsia="微软雅黑" w:hAnsi="微软雅黑" w:hint="eastAsia"/>
-        </w:rPr>
-        <w:t>参与core脚本的合并</w:t>
-      </w:r>
-      <w:r>
-        <w:rPr>
-          <w:rFonts w:ascii="微软雅黑" w:eastAsia="微软雅黑" w:hAnsi="微软雅黑" w:hint="eastAsia"/>
-        </w:rPr>
-        <w:t>策略</w:t>
-      </w:r>
     </w:p>
     <w:p>
       <w:pPr>
@@ -4503,6 +4477,8 @@
           <w:rFonts w:ascii="微软雅黑" w:eastAsia="微软雅黑" w:hAnsi="微软雅黑"/>
         </w:rPr>
       </w:pPr>
+      <w:bookmarkStart w:id="26" w:name="_DEFINE"/>
+      <w:bookmarkEnd w:id="26"/>
       <w:r>
         <w:rPr>
           <w:rFonts w:ascii="微软雅黑" w:eastAsia="微软雅黑" w:hAnsi="微软雅黑" w:hint="eastAsia"/>
@@ -4578,6 +4554,7 @@
         <w:rPr>
           <w:rFonts w:ascii="微软雅黑" w:eastAsia="微软雅黑" w:hAnsi="微软雅黑" w:hint="eastAsia"/>
         </w:rPr>
+        <w:lastRenderedPageBreak/>
         <w:t>配置参数</w:t>
       </w:r>
     </w:p>
@@ -4652,7 +4629,6 @@
         <w:rPr>
           <w:rFonts w:ascii="微软雅黑" w:eastAsia="微软雅黑" w:hAnsi="微软雅黑" w:hint="eastAsia"/>
         </w:rPr>
-        <w:lastRenderedPageBreak/>
         <w:t>配置参数为路径的，如果是相对路径则必须以“./”、“../”开始</w:t>
       </w:r>
     </w:p>
@@ -4983,6 +4959,219 @@
         </w:rPr>
         <w:t>静态文件输出目录，默认为</w:t>
       </w:r>
+      <w:r>
+        <w:fldChar w:fldCharType="begin"/>
+      </w:r>
+      <w:r>
+        <w:instrText xml:space="preserve"> HYPERLINK \l "_DIR_OUTPUT" </w:instrText>
+      </w:r>
+      <w:r>
+        <w:fldChar w:fldCharType="separate"/>
+      </w:r>
+      <w:r>
+        <w:rPr>
+          <w:rStyle w:val="a6"/>
+          <w:rFonts w:ascii="微软雅黑" w:eastAsia="微软雅黑" w:hAnsi="微软雅黑" w:hint="eastAsia"/>
+        </w:rPr>
+        <w:t>DIR_OUTPUT</w:t>
+      </w:r>
+      <w:r>
+        <w:rPr>
+          <w:rStyle w:val="a6"/>
+          <w:rFonts w:ascii="微软雅黑" w:eastAsia="微软雅黑" w:hAnsi="微软雅黑"/>
+        </w:rPr>
+        <w:fldChar w:fldCharType="end"/>
+      </w:r>
+      <w:r>
+        <w:rPr>
+          <w:rFonts w:ascii="微软雅黑" w:eastAsia="微软雅黑" w:hAnsi="微软雅黑" w:hint="eastAsia"/>
+        </w:rPr>
+        <w:t>配置信息</w:t>
+      </w:r>
+      <w:r>
+        <w:rPr>
+          <w:rFonts w:ascii="微软雅黑" w:eastAsia="微软雅黑" w:hAnsi="微软雅黑" w:hint="eastAsia"/>
+        </w:rPr>
+        <w:t>，如果该配置目录不在</w:t>
+      </w:r>
+      <w:hyperlink w:anchor="_DIR_WEBROOT" w:history="1">
+        <w:r>
+          <w:rPr>
+            <w:rStyle w:val="a6"/>
+            <w:rFonts w:ascii="微软雅黑" w:eastAsia="微软雅黑" w:hAnsi="微软雅黑" w:hint="eastAsia"/>
+          </w:rPr>
+          <w:t>DIR_WEBROOT</w:t>
+        </w:r>
+      </w:hyperlink>
+      <w:r>
+        <w:rPr>
+          <w:rFonts w:ascii="微软雅黑" w:eastAsia="微软雅黑" w:hAnsi="微软雅黑" w:hint="eastAsia"/>
+        </w:rPr>
+        <w:t>配置的目录下，则自动调整为</w:t>
+      </w:r>
+      <w:r>
+        <w:fldChar w:fldCharType="begin"/>
+      </w:r>
+      <w:r>
+        <w:instrText xml:space="preserve"> HYPERLINK \l "_DIR_WEBROOT" </w:instrText>
+      </w:r>
+      <w:r>
+        <w:fldChar w:fldCharType="separate"/>
+      </w:r>
+      <w:r>
+        <w:rPr>
+          <w:rStyle w:val="a6"/>
+          <w:rFonts w:ascii="微软雅黑" w:eastAsia="微软雅黑" w:hAnsi="微软雅黑" w:hint="eastAsia"/>
+        </w:rPr>
+        <w:t>DIR_WEBROOT</w:t>
+      </w:r>
+      <w:r>
+        <w:rPr>
+          <w:rStyle w:val="a6"/>
+          <w:rFonts w:ascii="微软雅黑" w:eastAsia="微软雅黑" w:hAnsi="微软雅黑"/>
+        </w:rPr>
+        <w:fldChar w:fldCharType="end"/>
+      </w:r>
+      <w:r>
+        <w:rPr>
+          <w:rFonts w:ascii="微软雅黑" w:eastAsia="微软雅黑" w:hAnsi="微软雅黑" w:hint="eastAsia"/>
+        </w:rPr>
+        <w:t>下以</w:t>
+      </w:r>
+      <w:r>
+        <w:fldChar w:fldCharType="begin"/>
+      </w:r>
+      <w:r>
+        <w:instrText xml:space="preserve"> HYPERLINK \l "_DIR_OUTPUT" </w:instrText>
+      </w:r>
+      <w:r>
+        <w:fldChar w:fldCharType="separate"/>
+      </w:r>
+      <w:r>
+        <w:rPr>
+          <w:rStyle w:val="a6"/>
+          <w:rFonts w:ascii="微软雅黑" w:eastAsia="微软雅黑" w:hAnsi="微软雅黑" w:hint="eastAsia"/>
+        </w:rPr>
+        <w:t>DIR_OUTPUT</w:t>
+      </w:r>
+      <w:r>
+        <w:rPr>
+          <w:rStyle w:val="a6"/>
+          <w:rFonts w:ascii="微软雅黑" w:eastAsia="微软雅黑" w:hAnsi="微软雅黑"/>
+        </w:rPr>
+        <w:fldChar w:fldCharType="end"/>
+      </w:r>
+      <w:r>
+        <w:rPr>
+          <w:rFonts w:ascii="微软雅黑" w:eastAsia="微软雅黑" w:hAnsi="微软雅黑" w:hint="eastAsia"/>
+        </w:rPr>
+        <w:t>目录名命名的目录下</w:t>
+      </w:r>
+      <w:r>
+        <w:rPr>
+          <w:rFonts w:ascii="微软雅黑" w:eastAsia="微软雅黑" w:hAnsi="微软雅黑" w:hint="eastAsia"/>
+        </w:rPr>
+        <w:t>，以确保所有静态资源对外可访问</w:t>
+      </w:r>
+    </w:p>
+    <w:p>
+      <w:pPr>
+        <w:pStyle w:val="2"/>
+        <w:rPr>
+          <w:rFonts w:ascii="微软雅黑" w:eastAsia="微软雅黑" w:hAnsi="微软雅黑"/>
+        </w:rPr>
+      </w:pPr>
+      <w:bookmarkStart w:id="33" w:name="_DIR_SOURCE_TP"/>
+      <w:bookmarkEnd w:id="33"/>
+      <w:r>
+        <w:rPr>
+          <w:rFonts w:ascii="微软雅黑" w:eastAsia="微软雅黑" w:hAnsi="微软雅黑"/>
+        </w:rPr>
+        <w:lastRenderedPageBreak/>
+        <w:t>DIR_SOURCE_TP</w:t>
+      </w:r>
+    </w:p>
+    <w:p>
+      <w:pPr>
+        <w:spacing w:line="0" w:lineRule="atLeast"/>
+        <w:rPr>
+          <w:rFonts w:ascii="微软雅黑" w:eastAsia="微软雅黑" w:hAnsi="微软雅黑"/>
+        </w:rPr>
+      </w:pPr>
+      <w:r>
+        <w:rPr>
+          <w:rFonts w:ascii="微软雅黑" w:eastAsia="微软雅黑" w:hAnsi="微软雅黑" w:hint="eastAsia"/>
+        </w:rPr>
+        <w:t>可选</w:t>
+      </w:r>
+    </w:p>
+    <w:p>
+      <w:pPr>
+        <w:spacing w:line="0" w:lineRule="atLeast"/>
+        <w:rPr>
+          <w:rFonts w:ascii="微软雅黑" w:eastAsia="微软雅黑" w:hAnsi="微软雅黑"/>
+        </w:rPr>
+      </w:pPr>
+      <w:r>
+        <w:rPr>
+          <w:rFonts w:ascii="微软雅黑" w:eastAsia="微软雅黑" w:hAnsi="微软雅黑" w:hint="eastAsia"/>
+        </w:rPr>
+        <w:t>项目服务器端模板文件根路径</w:t>
+      </w:r>
+      <w:r>
+        <w:rPr>
+          <w:rFonts w:ascii="微软雅黑" w:eastAsia="微软雅黑" w:hAnsi="微软雅黑" w:hint="eastAsia"/>
+        </w:rPr>
+        <w:t>，</w:t>
+      </w:r>
+      <w:r>
+        <w:rPr>
+          <w:rFonts w:ascii="微软雅黑" w:eastAsia="微软雅黑" w:hAnsi="微软雅黑" w:hint="eastAsia"/>
+        </w:rPr>
+        <w:t>服务器端模板文件确保页面所需的CSS、JS文件的引用均出现在模板文件中</w:t>
+      </w:r>
+    </w:p>
+    <w:p>
+      <w:pPr>
+        <w:pStyle w:val="2"/>
+        <w:rPr>
+          <w:rFonts w:ascii="微软雅黑" w:eastAsia="微软雅黑" w:hAnsi="微软雅黑"/>
+        </w:rPr>
+      </w:pPr>
+      <w:r>
+        <w:rPr>
+          <w:rFonts w:ascii="微软雅黑" w:eastAsia="微软雅黑" w:hAnsi="微软雅黑"/>
+        </w:rPr>
+        <w:t>DIR_OUTPUT_TP</w:t>
+      </w:r>
+    </w:p>
+    <w:p>
+      <w:pPr>
+        <w:spacing w:line="0" w:lineRule="atLeast"/>
+        <w:rPr>
+          <w:rFonts w:ascii="微软雅黑" w:eastAsia="微软雅黑" w:hAnsi="微软雅黑"/>
+        </w:rPr>
+      </w:pPr>
+      <w:r>
+        <w:rPr>
+          <w:rFonts w:ascii="微软雅黑" w:eastAsia="微软雅黑" w:hAnsi="微软雅黑" w:hint="eastAsia"/>
+        </w:rPr>
+        <w:t>可选</w:t>
+      </w:r>
+    </w:p>
+    <w:p>
+      <w:pPr>
+        <w:spacing w:line="0" w:lineRule="atLeast"/>
+        <w:rPr>
+          <w:rFonts w:ascii="微软雅黑" w:eastAsia="微软雅黑" w:hAnsi="微软雅黑"/>
+        </w:rPr>
+      </w:pPr>
+      <w:r>
+        <w:rPr>
+          <w:rFonts w:ascii="微软雅黑" w:eastAsia="微软雅黑" w:hAnsi="微软雅黑" w:hint="eastAsia"/>
+        </w:rPr>
+        <w:t>项目服务器端模板输出路径，默认为</w:t>
+      </w:r>
       <w:hyperlink w:anchor="_DIR_OUTPUT" w:history="1">
         <w:r>
           <w:rPr>
@@ -5002,7 +5191,107 @@
         <w:rPr>
           <w:rFonts w:ascii="微软雅黑" w:eastAsia="微软雅黑" w:hAnsi="微软雅黑" w:hint="eastAsia"/>
         </w:rPr>
-        <w:t>，如果该配置目录不在</w:t>
+        <w:t>，如果没有配置</w:t>
+      </w:r>
+      <w:hyperlink w:anchor="_DIR_SOURCE_TP" w:history="1">
+        <w:r>
+          <w:rPr>
+            <w:rStyle w:val="a6"/>
+            <w:rFonts w:ascii="微软雅黑" w:eastAsia="微软雅黑" w:hAnsi="微软雅黑"/>
+          </w:rPr>
+          <w:t>DIR_SOURCE_TP</w:t>
+        </w:r>
+      </w:hyperlink>
+      <w:r>
+        <w:rPr>
+          <w:rFonts w:ascii="微软雅黑" w:eastAsia="微软雅黑" w:hAnsi="微软雅黑" w:hint="eastAsia"/>
+        </w:rPr>
+        <w:t>则忽略此参数配置信息</w:t>
+      </w:r>
+    </w:p>
+    <w:p>
+      <w:pPr>
+        <w:pStyle w:val="2"/>
+        <w:rPr>
+          <w:rFonts w:ascii="微软雅黑" w:eastAsia="微软雅黑" w:hAnsi="微软雅黑"/>
+        </w:rPr>
+      </w:pPr>
+      <w:bookmarkStart w:id="34" w:name="_DIR_STATIC"/>
+      <w:bookmarkEnd w:id="34"/>
+      <w:r>
+        <w:rPr>
+          <w:rFonts w:ascii="微软雅黑" w:eastAsia="微软雅黑" w:hAnsi="微软雅黑"/>
+        </w:rPr>
+        <w:t>DIR_STATIC</w:t>
+      </w:r>
+    </w:p>
+    <w:p>
+      <w:pPr>
+        <w:spacing w:line="0" w:lineRule="atLeast"/>
+        <w:rPr>
+          <w:rFonts w:ascii="微软雅黑" w:eastAsia="微软雅黑" w:hAnsi="微软雅黑"/>
+        </w:rPr>
+      </w:pPr>
+      <w:r>
+        <w:rPr>
+          <w:rFonts w:ascii="微软雅黑" w:eastAsia="微软雅黑" w:hAnsi="微软雅黑" w:hint="eastAsia"/>
+        </w:rPr>
+        <w:t>可选</w:t>
+      </w:r>
+      <w:r>
+        <w:rPr>
+          <w:rFonts w:ascii="微软雅黑" w:eastAsia="微软雅黑" w:hAnsi="微软雅黑" w:hint="eastAsia"/>
+        </w:rPr>
+        <w:t>（必须确保路径存在）</w:t>
+      </w:r>
+    </w:p>
+    <w:p>
+      <w:pPr>
+        <w:spacing w:line="0" w:lineRule="atLeast"/>
+        <w:rPr>
+          <w:rFonts w:ascii="微软雅黑" w:eastAsia="微软雅黑" w:hAnsi="微软雅黑"/>
+        </w:rPr>
+      </w:pPr>
+      <w:r>
+        <w:rPr>
+          <w:rFonts w:ascii="微软雅黑" w:eastAsia="微软雅黑" w:hAnsi="微软雅黑" w:hint="eastAsia"/>
+        </w:rPr>
+        <w:t>静态资源路径，默认为</w:t>
+      </w:r>
+      <w:r>
+        <w:fldChar w:fldCharType="begin"/>
+      </w:r>
+      <w:r>
+        <w:instrText xml:space="preserve"> HYPERLINK \l "_DIR_WEBROOT" </w:instrText>
+      </w:r>
+      <w:r>
+        <w:fldChar w:fldCharType="separate"/>
+      </w:r>
+      <w:r>
+        <w:rPr>
+          <w:rStyle w:val="a6"/>
+          <w:rFonts w:ascii="微软雅黑" w:eastAsia="微软雅黑" w:hAnsi="微软雅黑" w:hint="eastAsia"/>
+        </w:rPr>
+        <w:t>DIR_WEBROOT</w:t>
+      </w:r>
+      <w:r>
+        <w:rPr>
+          <w:rStyle w:val="a6"/>
+          <w:rFonts w:ascii="微软雅黑" w:eastAsia="微软雅黑" w:hAnsi="微软雅黑"/>
+        </w:rPr>
+        <w:fldChar w:fldCharType="end"/>
+      </w:r>
+      <w:r>
+        <w:rPr>
+          <w:rFonts w:ascii="微软雅黑" w:eastAsia="微软雅黑" w:hAnsi="微软雅黑" w:hint="eastAsia"/>
+        </w:rPr>
+        <w:t>下的res目录</w:t>
+      </w:r>
+      <w:r>
+        <w:rPr>
+          <w:rFonts w:ascii="微软雅黑" w:eastAsia="微软雅黑" w:hAnsi="微软雅黑" w:hint="eastAsia"/>
+        </w:rPr>
+        <w:t>，如果静态资源的目录不是</w:t>
       </w:r>
       <w:hyperlink w:anchor="_DIR_WEBROOT" w:history="1">
         <w:r>
@@ -5017,304 +5306,6 @@
         <w:rPr>
           <w:rFonts w:ascii="微软雅黑" w:eastAsia="微软雅黑" w:hAnsi="微软雅黑" w:hint="eastAsia"/>
         </w:rPr>
-        <w:t>配置的目录下，则自动调整为</w:t>
-      </w:r>
-      <w:r>
-        <w:fldChar w:fldCharType="begin"/>
-      </w:r>
-      <w:r>
-        <w:instrText xml:space="preserve"> HYPERLINK \l "_DIR_WEBROOT" </w:instrText>
-      </w:r>
-      <w:r>
-        <w:fldChar w:fldCharType="separate"/>
-      </w:r>
-      <w:r>
-        <w:rPr>
-          <w:rStyle w:val="a6"/>
-          <w:rFonts w:ascii="微软雅黑" w:eastAsia="微软雅黑" w:hAnsi="微软雅黑" w:hint="eastAsia"/>
-        </w:rPr>
-        <w:t>DIR_WEBROOT</w:t>
-      </w:r>
-      <w:r>
-        <w:rPr>
-          <w:rStyle w:val="a6"/>
-          <w:rFonts w:ascii="微软雅黑" w:eastAsia="微软雅黑" w:hAnsi="微软雅黑"/>
-        </w:rPr>
-        <w:fldChar w:fldCharType="end"/>
-      </w:r>
-      <w:r>
-        <w:rPr>
-          <w:rFonts w:ascii="微软雅黑" w:eastAsia="微软雅黑" w:hAnsi="微软雅黑" w:hint="eastAsia"/>
-        </w:rPr>
-        <w:t>下以</w:t>
-      </w:r>
-      <w:r>
-        <w:fldChar w:fldCharType="begin"/>
-      </w:r>
-      <w:r>
-        <w:instrText xml:space="preserve"> HYPERLINK \l "_DIR_OUTPUT" </w:instrText>
-      </w:r>
-      <w:r>
-        <w:fldChar w:fldCharType="separate"/>
-      </w:r>
-      <w:r>
-        <w:rPr>
-          <w:rStyle w:val="a6"/>
-          <w:rFonts w:ascii="微软雅黑" w:eastAsia="微软雅黑" w:hAnsi="微软雅黑" w:hint="eastAsia"/>
-        </w:rPr>
-        <w:t>DIR_OUTPUT</w:t>
-      </w:r>
-      <w:r>
-        <w:rPr>
-          <w:rStyle w:val="a6"/>
-          <w:rFonts w:ascii="微软雅黑" w:eastAsia="微软雅黑" w:hAnsi="微软雅黑"/>
-        </w:rPr>
-        <w:fldChar w:fldCharType="end"/>
-      </w:r>
-      <w:r>
-        <w:rPr>
-          <w:rFonts w:ascii="微软雅黑" w:eastAsia="微软雅黑" w:hAnsi="微软雅黑" w:hint="eastAsia"/>
-        </w:rPr>
-        <w:t>目录名命名的目录下</w:t>
-      </w:r>
-      <w:r>
-        <w:rPr>
-          <w:rFonts w:ascii="微软雅黑" w:eastAsia="微软雅黑" w:hAnsi="微软雅黑" w:hint="eastAsia"/>
-        </w:rPr>
-        <w:t>，以确保所有静态资源对外可访问</w:t>
-      </w:r>
-    </w:p>
-    <w:p>
-      <w:pPr>
-        <w:pStyle w:val="2"/>
-        <w:rPr>
-          <w:rFonts w:ascii="微软雅黑" w:eastAsia="微软雅黑" w:hAnsi="微软雅黑"/>
-        </w:rPr>
-      </w:pPr>
-      <w:bookmarkStart w:id="33" w:name="_DIR_SOURCE_TP"/>
-      <w:bookmarkEnd w:id="33"/>
-      <w:r>
-        <w:rPr>
-          <w:rFonts w:ascii="微软雅黑" w:eastAsia="微软雅黑" w:hAnsi="微软雅黑"/>
-        </w:rPr>
-        <w:t>DIR_SOURCE_TP</w:t>
-      </w:r>
-    </w:p>
-    <w:p>
-      <w:pPr>
-        <w:spacing w:line="0" w:lineRule="atLeast"/>
-        <w:rPr>
-          <w:rFonts w:ascii="微软雅黑" w:eastAsia="微软雅黑" w:hAnsi="微软雅黑"/>
-        </w:rPr>
-      </w:pPr>
-      <w:r>
-        <w:rPr>
-          <w:rFonts w:ascii="微软雅黑" w:eastAsia="微软雅黑" w:hAnsi="微软雅黑" w:hint="eastAsia"/>
-        </w:rPr>
-        <w:t>可选</w:t>
-      </w:r>
-    </w:p>
-    <w:p>
-      <w:pPr>
-        <w:spacing w:line="0" w:lineRule="atLeast"/>
-        <w:rPr>
-          <w:rFonts w:ascii="微软雅黑" w:eastAsia="微软雅黑" w:hAnsi="微软雅黑"/>
-        </w:rPr>
-      </w:pPr>
-      <w:r>
-        <w:rPr>
-          <w:rFonts w:ascii="微软雅黑" w:eastAsia="微软雅黑" w:hAnsi="微软雅黑" w:hint="eastAsia"/>
-        </w:rPr>
-        <w:t>项目服务器端模板文件根路径</w:t>
-      </w:r>
-      <w:r>
-        <w:rPr>
-          <w:rFonts w:ascii="微软雅黑" w:eastAsia="微软雅黑" w:hAnsi="微软雅黑" w:hint="eastAsia"/>
-        </w:rPr>
-        <w:t>，</w:t>
-      </w:r>
-      <w:r>
-        <w:rPr>
-          <w:rFonts w:ascii="微软雅黑" w:eastAsia="微软雅黑" w:hAnsi="微软雅黑" w:hint="eastAsia"/>
-        </w:rPr>
-        <w:t>服务器端模板文件确保页面所需的CSS、JS文件的引用均出现在模板文件中</w:t>
-      </w:r>
-    </w:p>
-    <w:p>
-      <w:pPr>
-        <w:pStyle w:val="2"/>
-        <w:rPr>
-          <w:rFonts w:ascii="微软雅黑" w:eastAsia="微软雅黑" w:hAnsi="微软雅黑"/>
-        </w:rPr>
-      </w:pPr>
-      <w:r>
-        <w:rPr>
-          <w:rFonts w:ascii="微软雅黑" w:eastAsia="微软雅黑" w:hAnsi="微软雅黑"/>
-        </w:rPr>
-        <w:t>DIR_OUTPUT_TP</w:t>
-      </w:r>
-    </w:p>
-    <w:p>
-      <w:pPr>
-        <w:spacing w:line="0" w:lineRule="atLeast"/>
-        <w:rPr>
-          <w:rFonts w:ascii="微软雅黑" w:eastAsia="微软雅黑" w:hAnsi="微软雅黑"/>
-        </w:rPr>
-      </w:pPr>
-      <w:r>
-        <w:rPr>
-          <w:rFonts w:ascii="微软雅黑" w:eastAsia="微软雅黑" w:hAnsi="微软雅黑" w:hint="eastAsia"/>
-        </w:rPr>
-        <w:t>可选</w:t>
-      </w:r>
-    </w:p>
-    <w:p>
-      <w:pPr>
-        <w:spacing w:line="0" w:lineRule="atLeast"/>
-        <w:rPr>
-          <w:rFonts w:ascii="微软雅黑" w:eastAsia="微软雅黑" w:hAnsi="微软雅黑"/>
-        </w:rPr>
-      </w:pPr>
-      <w:r>
-        <w:rPr>
-          <w:rFonts w:ascii="微软雅黑" w:eastAsia="微软雅黑" w:hAnsi="微软雅黑" w:hint="eastAsia"/>
-        </w:rPr>
-        <w:t>项目服务器端模板输出路径，默认为</w:t>
-      </w:r>
-      <w:hyperlink w:anchor="_DIR_OUTPUT" w:history="1">
-        <w:r>
-          <w:rPr>
-            <w:rStyle w:val="a6"/>
-            <w:rFonts w:ascii="微软雅黑" w:eastAsia="微软雅黑" w:hAnsi="微软雅黑" w:hint="eastAsia"/>
-          </w:rPr>
-          <w:t>DIR_OUTPUT</w:t>
-        </w:r>
-      </w:hyperlink>
-      <w:r>
-        <w:rPr>
-          <w:rFonts w:ascii="微软雅黑" w:eastAsia="微软雅黑" w:hAnsi="微软雅黑" w:hint="eastAsia"/>
-        </w:rPr>
-        <w:t>配置信息</w:t>
-      </w:r>
-      <w:r>
-        <w:rPr>
-          <w:rFonts w:ascii="微软雅黑" w:eastAsia="微软雅黑" w:hAnsi="微软雅黑" w:hint="eastAsia"/>
-        </w:rPr>
-        <w:t>，如果没有配置</w:t>
-      </w:r>
-      <w:hyperlink w:anchor="_DIR_SOURCE_TP" w:history="1">
-        <w:r>
-          <w:rPr>
-            <w:rStyle w:val="a6"/>
-            <w:rFonts w:ascii="微软雅黑" w:eastAsia="微软雅黑" w:hAnsi="微软雅黑"/>
-          </w:rPr>
-          <w:t>DIR_SOURCE_TP</w:t>
-        </w:r>
-      </w:hyperlink>
-      <w:r>
-        <w:rPr>
-          <w:rFonts w:ascii="微软雅黑" w:eastAsia="微软雅黑" w:hAnsi="微软雅黑" w:hint="eastAsia"/>
-        </w:rPr>
-        <w:t>则忽略此参数配置信息</w:t>
-      </w:r>
-    </w:p>
-    <w:p>
-      <w:pPr>
-        <w:pStyle w:val="2"/>
-        <w:rPr>
-          <w:rFonts w:ascii="微软雅黑" w:eastAsia="微软雅黑" w:hAnsi="微软雅黑"/>
-        </w:rPr>
-      </w:pPr>
-      <w:bookmarkStart w:id="34" w:name="_DIR_STATIC"/>
-      <w:bookmarkEnd w:id="34"/>
-      <w:r>
-        <w:rPr>
-          <w:rFonts w:ascii="微软雅黑" w:eastAsia="微软雅黑" w:hAnsi="微软雅黑"/>
-        </w:rPr>
-        <w:t>DIR_STATIC</w:t>
-      </w:r>
-    </w:p>
-    <w:p>
-      <w:pPr>
-        <w:spacing w:line="0" w:lineRule="atLeast"/>
-        <w:rPr>
-          <w:rFonts w:ascii="微软雅黑" w:eastAsia="微软雅黑" w:hAnsi="微软雅黑"/>
-        </w:rPr>
-      </w:pPr>
-      <w:r>
-        <w:rPr>
-          <w:rFonts w:ascii="微软雅黑" w:eastAsia="微软雅黑" w:hAnsi="微软雅黑" w:hint="eastAsia"/>
-        </w:rPr>
-        <w:t>可选</w:t>
-      </w:r>
-      <w:r>
-        <w:rPr>
-          <w:rFonts w:ascii="微软雅黑" w:eastAsia="微软雅黑" w:hAnsi="微软雅黑" w:hint="eastAsia"/>
-        </w:rPr>
-        <w:t>（必须确保路径存在）</w:t>
-      </w:r>
-    </w:p>
-    <w:p>
-      <w:pPr>
-        <w:spacing w:line="0" w:lineRule="atLeast"/>
-        <w:rPr>
-          <w:rFonts w:ascii="微软雅黑" w:eastAsia="微软雅黑" w:hAnsi="微软雅黑"/>
-        </w:rPr>
-      </w:pPr>
-      <w:r>
-        <w:rPr>
-          <w:rFonts w:ascii="微软雅黑" w:eastAsia="微软雅黑" w:hAnsi="微软雅黑" w:hint="eastAsia"/>
-        </w:rPr>
-        <w:t>静态资源路径，默认为</w:t>
-      </w:r>
-      <w:r>
-        <w:fldChar w:fldCharType="begin"/>
-      </w:r>
-      <w:r>
-        <w:instrText xml:space="preserve"> HYPERLINK \l "_DIR_WEBROOT" </w:instrText>
-      </w:r>
-      <w:r>
-        <w:fldChar w:fldCharType="separate"/>
-      </w:r>
-      <w:r>
-        <w:rPr>
-          <w:rStyle w:val="a6"/>
-          <w:rFonts w:ascii="微软雅黑" w:eastAsia="微软雅黑" w:hAnsi="微软雅黑" w:hint="eastAsia"/>
-        </w:rPr>
-        <w:t>DIR_WEBROOT</w:t>
-      </w:r>
-      <w:r>
-        <w:rPr>
-          <w:rStyle w:val="a6"/>
-          <w:rFonts w:ascii="微软雅黑" w:eastAsia="微软雅黑" w:hAnsi="微软雅黑"/>
-        </w:rPr>
-        <w:fldChar w:fldCharType="end"/>
-      </w:r>
-      <w:r>
-        <w:rPr>
-          <w:rFonts w:ascii="微软雅黑" w:eastAsia="微软雅黑" w:hAnsi="微软雅黑" w:hint="eastAsia"/>
-        </w:rPr>
-        <w:t>下的res目录</w:t>
-      </w:r>
-      <w:r>
-        <w:rPr>
-          <w:rFonts w:ascii="微软雅黑" w:eastAsia="微软雅黑" w:hAnsi="微软雅黑" w:hint="eastAsia"/>
-        </w:rPr>
-        <w:t>，如果静态资源的目录不是</w:t>
-      </w:r>
-      <w:hyperlink w:anchor="_DIR_WEBROOT" w:history="1">
-        <w:r>
-          <w:rPr>
-            <w:rStyle w:val="a6"/>
-            <w:rFonts w:ascii="微软雅黑" w:eastAsia="微软雅黑" w:hAnsi="微软雅黑" w:hint="eastAsia"/>
-          </w:rPr>
-          <w:t>DIR_WEBROOT</w:t>
-        </w:r>
-      </w:hyperlink>
-      <w:r>
-        <w:rPr>
-          <w:rFonts w:ascii="微软雅黑" w:eastAsia="微软雅黑" w:hAnsi="微软雅黑" w:hint="eastAsia"/>
-        </w:rPr>
         <w:t>下的res且在html代码中引用了静态资源地址则需要配置此参数来调整html中静态资源的引用路径</w:t>
       </w:r>
     </w:p>
@@ -5521,6 +5512,7 @@
         <w:rPr>
           <w:rFonts w:ascii="微软雅黑" w:eastAsia="微软雅黑" w:hAnsi="微软雅黑"/>
         </w:rPr>
+        <w:lastRenderedPageBreak/>
         <w:t>MANIFEST_TEMPLATE</w:t>
       </w:r>
     </w:p>
@@ -5635,7 +5627,6 @@
         <w:rPr>
           <w:rFonts w:ascii="微软雅黑" w:eastAsia="微软雅黑" w:hAnsi="微软雅黑"/>
         </w:rPr>
-        <w:lastRenderedPageBreak/>
         <w:t>MANIFEST_FILTER</w:t>
       </w:r>
     </w:p>
@@ -6054,6 +6045,7 @@
         <w:rPr>
           <w:rFonts w:ascii="微软雅黑" w:eastAsia="微软雅黑" w:hAnsi="微软雅黑"/>
         </w:rPr>
+        <w:lastRenderedPageBreak/>
         <w:t>模块根路径配置，模块调度方案中模块文件所在的根路径，默认自动解析</w:t>
       </w:r>
     </w:p>
@@ -6131,7 +6123,6 @@
         <w:rPr>
           <w:rFonts w:ascii="微软雅黑" w:eastAsia="微软雅黑" w:hAnsi="微软雅黑"/>
         </w:rPr>
-        <w:lastRenderedPageBreak/>
         <w:t>OBF_LEVEL</w:t>
       </w:r>
     </w:p>
@@ -6380,11 +6371,6 @@
         <w:rPr>
           <w:rFonts w:ascii="微软雅黑" w:eastAsia="微软雅黑" w:hAnsi="微软雅黑"/>
         </w:rPr>
-      </w:r>
-      <w:r>
-        <w:rPr>
-          <w:rFonts w:ascii="微软雅黑" w:eastAsia="微软雅黑" w:hAnsi="微软雅黑"/>
-        </w:rPr>
         <w:fldChar w:fldCharType="separate"/>
       </w:r>
       <w:r>
@@ -6418,102 +6404,101 @@
         </w:rPr>
         <w:t>的源码调试功能</w:t>
       </w:r>
-      <w:bookmarkStart w:id="37" w:name="_GoBack"/>
+    </w:p>
+    <w:p>
+      <w:pPr>
+        <w:pStyle w:val="2"/>
+        <w:rPr>
+          <w:rFonts w:ascii="微软雅黑" w:eastAsia="微软雅黑" w:hAnsi="微软雅黑"/>
+        </w:rPr>
+      </w:pPr>
+      <w:r>
+        <w:rPr>
+          <w:rFonts w:ascii="微软雅黑" w:eastAsia="微软雅黑" w:hAnsi="微软雅黑"/>
+        </w:rPr>
+        <w:t>OBF_MAX_CS_INLINE_SIZE</w:t>
+      </w:r>
+    </w:p>
+    <w:p>
+      <w:pPr>
+        <w:spacing w:line="0" w:lineRule="atLeast"/>
+        <w:rPr>
+          <w:rFonts w:ascii="微软雅黑" w:eastAsia="微软雅黑" w:hAnsi="微软雅黑"/>
+        </w:rPr>
+      </w:pPr>
+      <w:r>
+        <w:rPr>
+          <w:rFonts w:ascii="微软雅黑" w:eastAsia="微软雅黑" w:hAnsi="微软雅黑" w:hint="eastAsia"/>
+        </w:rPr>
+        <w:t>可选</w:t>
+      </w:r>
+    </w:p>
+    <w:p>
+      <w:pPr>
+        <w:spacing w:line="0" w:lineRule="atLeast"/>
+        <w:rPr>
+          <w:rFonts w:ascii="微软雅黑" w:eastAsia="微软雅黑" w:hAnsi="微软雅黑"/>
+        </w:rPr>
+      </w:pPr>
+      <w:r>
+        <w:rPr>
+          <w:rFonts w:ascii="微软雅黑" w:eastAsia="微软雅黑" w:hAnsi="微软雅黑" w:hint="eastAsia"/>
+        </w:rPr>
+        <w:t>内联样式内容的最大长度（单位K），默认为50K，如超出该长度则将样式做为外联文件导入</w:t>
+      </w:r>
+    </w:p>
+    <w:p>
+      <w:pPr>
+        <w:pStyle w:val="2"/>
+        <w:rPr>
+          <w:rFonts w:ascii="微软雅黑" w:eastAsia="微软雅黑" w:hAnsi="微软雅黑"/>
+        </w:rPr>
+      </w:pPr>
+      <w:r>
+        <w:rPr>
+          <w:rFonts w:ascii="微软雅黑" w:eastAsia="微软雅黑" w:hAnsi="微软雅黑"/>
+        </w:rPr>
+        <w:t>OBF_MAX_JS_INLINE_SIZE</w:t>
+      </w:r>
+    </w:p>
+    <w:p>
+      <w:pPr>
+        <w:spacing w:line="0" w:lineRule="atLeast"/>
+        <w:rPr>
+          <w:rFonts w:ascii="微软雅黑" w:eastAsia="微软雅黑" w:hAnsi="微软雅黑"/>
+        </w:rPr>
+      </w:pPr>
+      <w:r>
+        <w:rPr>
+          <w:rFonts w:ascii="微软雅黑" w:eastAsia="微软雅黑" w:hAnsi="微软雅黑" w:hint="eastAsia"/>
+        </w:rPr>
+        <w:t>可选</w:t>
+      </w:r>
+    </w:p>
+    <w:p>
+      <w:pPr>
+        <w:spacing w:line="0" w:lineRule="atLeast"/>
+        <w:rPr>
+          <w:rFonts w:ascii="微软雅黑" w:eastAsia="微软雅黑" w:hAnsi="微软雅黑"/>
+        </w:rPr>
+      </w:pPr>
+      <w:r>
+        <w:rPr>
+          <w:rFonts w:ascii="微软雅黑" w:eastAsia="微软雅黑" w:hAnsi="微软雅黑" w:hint="eastAsia"/>
+        </w:rPr>
+        <w:lastRenderedPageBreak/>
+        <w:t>内联脚本内容的最大长度（单位K），默认为0K，即使用外联文件导入</w:t>
+      </w:r>
+    </w:p>
+    <w:p>
+      <w:pPr>
+        <w:pStyle w:val="2"/>
+        <w:rPr>
+          <w:rFonts w:ascii="微软雅黑" w:eastAsia="微软雅黑" w:hAnsi="微软雅黑"/>
+        </w:rPr>
+      </w:pPr>
+      <w:bookmarkStart w:id="37" w:name="_CORE_LIST_JS"/>
       <w:bookmarkEnd w:id="37"/>
-    </w:p>
-    <w:p>
-      <w:pPr>
-        <w:pStyle w:val="2"/>
-        <w:rPr>
-          <w:rFonts w:ascii="微软雅黑" w:eastAsia="微软雅黑" w:hAnsi="微软雅黑"/>
-        </w:rPr>
-      </w:pPr>
-      <w:r>
-        <w:rPr>
-          <w:rFonts w:ascii="微软雅黑" w:eastAsia="微软雅黑" w:hAnsi="微软雅黑"/>
-        </w:rPr>
-        <w:t>OBF_MAX_CS_INLINE_SIZE</w:t>
-      </w:r>
-    </w:p>
-    <w:p>
-      <w:pPr>
-        <w:spacing w:line="0" w:lineRule="atLeast"/>
-        <w:rPr>
-          <w:rFonts w:ascii="微软雅黑" w:eastAsia="微软雅黑" w:hAnsi="微软雅黑"/>
-        </w:rPr>
-      </w:pPr>
-      <w:r>
-        <w:rPr>
-          <w:rFonts w:ascii="微软雅黑" w:eastAsia="微软雅黑" w:hAnsi="微软雅黑" w:hint="eastAsia"/>
-        </w:rPr>
-        <w:t>可选</w:t>
-      </w:r>
-    </w:p>
-    <w:p>
-      <w:pPr>
-        <w:spacing w:line="0" w:lineRule="atLeast"/>
-        <w:rPr>
-          <w:rFonts w:ascii="微软雅黑" w:eastAsia="微软雅黑" w:hAnsi="微软雅黑"/>
-        </w:rPr>
-      </w:pPr>
-      <w:r>
-        <w:rPr>
-          <w:rFonts w:ascii="微软雅黑" w:eastAsia="微软雅黑" w:hAnsi="微软雅黑" w:hint="eastAsia"/>
-        </w:rPr>
-        <w:t>内联样式内容的最大长度（单位K），默认为50K，如超出该长度则将样式做为外联文件导入</w:t>
-      </w:r>
-    </w:p>
-    <w:p>
-      <w:pPr>
-        <w:pStyle w:val="2"/>
-        <w:rPr>
-          <w:rFonts w:ascii="微软雅黑" w:eastAsia="微软雅黑" w:hAnsi="微软雅黑"/>
-        </w:rPr>
-      </w:pPr>
-      <w:r>
-        <w:rPr>
-          <w:rFonts w:ascii="微软雅黑" w:eastAsia="微软雅黑" w:hAnsi="微软雅黑"/>
-        </w:rPr>
-        <w:t>OBF_MAX_JS_INLINE_SIZE</w:t>
-      </w:r>
-    </w:p>
-    <w:p>
-      <w:pPr>
-        <w:spacing w:line="0" w:lineRule="atLeast"/>
-        <w:rPr>
-          <w:rFonts w:ascii="微软雅黑" w:eastAsia="微软雅黑" w:hAnsi="微软雅黑"/>
-        </w:rPr>
-      </w:pPr>
-      <w:r>
-        <w:rPr>
-          <w:rFonts w:ascii="微软雅黑" w:eastAsia="微软雅黑" w:hAnsi="微软雅黑" w:hint="eastAsia"/>
-        </w:rPr>
-        <w:t>可选</w:t>
-      </w:r>
-    </w:p>
-    <w:p>
-      <w:pPr>
-        <w:spacing w:line="0" w:lineRule="atLeast"/>
-        <w:rPr>
-          <w:rFonts w:ascii="微软雅黑" w:eastAsia="微软雅黑" w:hAnsi="微软雅黑"/>
-        </w:rPr>
-      </w:pPr>
-      <w:r>
-        <w:rPr>
-          <w:rFonts w:ascii="微软雅黑" w:eastAsia="微软雅黑" w:hAnsi="微软雅黑" w:hint="eastAsia"/>
-        </w:rPr>
-        <w:t>内联脚本内容的最大长度（单位K），默认为0K，即使用外联文件导入</w:t>
-      </w:r>
-    </w:p>
-    <w:p>
-      <w:pPr>
-        <w:pStyle w:val="2"/>
-        <w:rPr>
-          <w:rFonts w:ascii="微软雅黑" w:eastAsia="微软雅黑" w:hAnsi="微软雅黑"/>
-        </w:rPr>
-      </w:pPr>
-      <w:bookmarkStart w:id="38" w:name="_CORE_LIST_JS"/>
-      <w:bookmarkEnd w:id="38"/>
       <w:r>
         <w:rPr>
           <w:rFonts w:ascii="微软雅黑" w:eastAsia="微软雅黑" w:hAnsi="微软雅黑"/>
@@ -6598,7 +6583,6 @@
         <w:rPr>
           <w:rFonts w:ascii="微软雅黑" w:eastAsia="微软雅黑" w:hAnsi="微软雅黑" w:hint="eastAsia"/>
         </w:rPr>
-        <w:lastRenderedPageBreak/>
         <w:t>如果没有配置core文件列表则一个文件在2个以上（包含2个）文件中出现就会合并到core文件中</w:t>
       </w:r>
     </w:p>
@@ -6705,8 +6689,8 @@
           <w:rFonts w:ascii="微软雅黑" w:eastAsia="微软雅黑" w:hAnsi="微软雅黑"/>
         </w:rPr>
       </w:pPr>
-      <w:bookmarkStart w:id="39" w:name="_CORE_LIST_CS"/>
-      <w:bookmarkEnd w:id="39"/>
+      <w:bookmarkStart w:id="38" w:name="_CORE_LIST_CS"/>
+      <w:bookmarkEnd w:id="38"/>
       <w:r>
         <w:rPr>
           <w:rFonts w:ascii="微软雅黑" w:eastAsia="微软雅黑" w:hAnsi="微软雅黑"/>
@@ -7142,6 +7126,7 @@
         <w:rPr>
           <w:rFonts w:ascii="微软雅黑" w:eastAsia="微软雅黑" w:hAnsi="微软雅黑" w:hint="eastAsia"/>
         </w:rPr>
+        <w:lastRenderedPageBreak/>
         <w:t>css</w:t>
       </w:r>
       <w:proofErr w:type="spellEnd"/>
@@ -7310,7 +7295,6 @@
         <w:rPr>
           <w:rFonts w:ascii="微软雅黑" w:eastAsia="微软雅黑" w:hAnsi="微软雅黑" w:hint="eastAsia"/>
         </w:rPr>
-        <w:lastRenderedPageBreak/>
         <w:t>别名开始标记</w:t>
       </w:r>
       <w:r>
@@ -7684,12 +7668,13 @@
           <w:rFonts w:ascii="微软雅黑" w:eastAsia="微软雅黑" w:hAnsi="微软雅黑"/>
         </w:rPr>
       </w:pPr>
-      <w:bookmarkStart w:id="40" w:name="_FILE_FILTER"/>
-      <w:bookmarkEnd w:id="40"/>
-      <w:r>
-        <w:rPr>
-          <w:rFonts w:ascii="微软雅黑" w:eastAsia="微软雅黑" w:hAnsi="微软雅黑" w:hint="eastAsia"/>
-        </w:rPr>
+      <w:bookmarkStart w:id="39" w:name="_FILE_FILTER"/>
+      <w:bookmarkEnd w:id="39"/>
+      <w:r>
+        <w:rPr>
+          <w:rFonts w:ascii="微软雅黑" w:eastAsia="微软雅黑" w:hAnsi="微软雅黑" w:hint="eastAsia"/>
+        </w:rPr>
+        <w:lastRenderedPageBreak/>
         <w:t>FILE_FILTER</w:t>
       </w:r>
     </w:p>
@@ -7864,7 +7849,6 @@
         <w:rPr>
           <w:rFonts w:ascii="微软雅黑" w:eastAsia="微软雅黑" w:hAnsi="微软雅黑"/>
         </w:rPr>
-        <w:lastRenderedPageBreak/>
         <w:t>FILE_CHARSET</w:t>
       </w:r>
     </w:p>
@@ -8246,6 +8230,7 @@
         <w:rPr>
           <w:rFonts w:ascii="微软雅黑" w:eastAsia="微软雅黑" w:hAnsi="微软雅黑"/>
         </w:rPr>
+        <w:lastRenderedPageBreak/>
         <w:t>X_NOPARSE_FLAG</w:t>
       </w:r>
     </w:p>
@@ -8434,7 +8419,6 @@
         <w:rPr>
           <w:rFonts w:ascii="微软雅黑" w:eastAsia="微软雅黑" w:hAnsi="微软雅黑" w:hint="eastAsia"/>
         </w:rPr>
-        <w:lastRenderedPageBreak/>
         <w:t>X_NOCORE_STYLE</w:t>
       </w:r>
     </w:p>
@@ -8601,8 +8585,8 @@
           <w:rFonts w:ascii="微软雅黑" w:eastAsia="微软雅黑" w:hAnsi="微软雅黑"/>
         </w:rPr>
       </w:pPr>
-      <w:bookmarkStart w:id="41" w:name="_X_RELEASE_MODE"/>
-      <w:bookmarkEnd w:id="41"/>
+      <w:bookmarkStart w:id="40" w:name="_X_RELEASE_MODE"/>
+      <w:bookmarkEnd w:id="40"/>
       <w:r>
         <w:rPr>
           <w:rFonts w:ascii="微软雅黑" w:eastAsia="微软雅黑" w:hAnsi="微软雅黑" w:hint="eastAsia"/>
@@ -8678,8 +8662,8 @@
           <w:rFonts w:ascii="微软雅黑" w:eastAsia="微软雅黑" w:hAnsi="微软雅黑"/>
         </w:rPr>
       </w:pPr>
-      <w:bookmarkStart w:id="42" w:name="OLE_LINK20"/>
-      <w:bookmarkStart w:id="43" w:name="OLE_LINK21"/>
+      <w:bookmarkStart w:id="41" w:name="OLE_LINK20"/>
+      <w:bookmarkStart w:id="42" w:name="OLE_LINK21"/>
       <w:r>
         <w:rPr>
           <w:rFonts w:ascii="微软雅黑" w:eastAsia="微软雅黑" w:hAnsi="微软雅黑" w:hint="eastAsia"/>
@@ -8793,8 +8777,8 @@
         <w:t>开发模式</w:t>
       </w:r>
     </w:p>
+    <w:bookmarkEnd w:id="41"/>
     <w:bookmarkEnd w:id="42"/>
-    <w:bookmarkEnd w:id="43"/>
     <w:p>
       <w:pPr>
         <w:spacing w:line="0" w:lineRule="atLeast"/>
@@ -8810,8 +8794,8 @@
           <w:rFonts w:ascii="微软雅黑" w:eastAsia="微软雅黑" w:hAnsi="微软雅黑"/>
         </w:rPr>
       </w:pPr>
-      <w:bookmarkStart w:id="44" w:name="_X_AUTO_EXLINK_PATH"/>
-      <w:bookmarkEnd w:id="44"/>
+      <w:bookmarkStart w:id="43" w:name="_X_AUTO_EXLINK_PATH"/>
+      <w:bookmarkEnd w:id="43"/>
       <w:r>
         <w:rPr>
           <w:rFonts w:ascii="微软雅黑" w:eastAsia="微软雅黑" w:hAnsi="微软雅黑"/>
@@ -8870,6 +8854,7 @@
         <w:rPr>
           <w:rFonts w:ascii="微软雅黑" w:eastAsia="微软雅黑" w:hAnsi="微软雅黑" w:hint="eastAsia"/>
         </w:rPr>
+        <w:lastRenderedPageBreak/>
         <w:t>地址指向的内容为</w:t>
       </w:r>
       <w:r>
@@ -8999,15 +8984,29 @@
         </w:rPr>
         <w:t>如果</w:t>
       </w:r>
-      <w:hyperlink w:anchor="_X_AUTO_EXLINK_PATH" w:history="1">
-        <w:r>
-          <w:rPr>
-            <w:rStyle w:val="a6"/>
-            <w:rFonts w:ascii="微软雅黑" w:eastAsia="微软雅黑" w:hAnsi="微软雅黑" w:hint="eastAsia"/>
-          </w:rPr>
-          <w:t>X_AUTO_EXLINK_PATH</w:t>
-        </w:r>
-      </w:hyperlink>
+      <w:r>
+        <w:fldChar w:fldCharType="begin"/>
+      </w:r>
+      <w:r>
+        <w:instrText xml:space="preserve"> HYPERLINK \l "_X_AUTO_EXLINK_PATH" </w:instrText>
+      </w:r>
+      <w:r>
+        <w:fldChar w:fldCharType="separate"/>
+      </w:r>
+      <w:r>
+        <w:rPr>
+          <w:rStyle w:val="a6"/>
+          <w:rFonts w:ascii="微软雅黑" w:eastAsia="微软雅黑" w:hAnsi="微软雅黑" w:hint="eastAsia"/>
+        </w:rPr>
+        <w:t>X_AUTO_EXLINK_PATH</w:t>
+      </w:r>
+      <w:r>
+        <w:rPr>
+          <w:rStyle w:val="a6"/>
+          <w:rFonts w:ascii="微软雅黑" w:eastAsia="微软雅黑" w:hAnsi="微软雅黑"/>
+        </w:rPr>
+        <w:fldChar w:fldCharType="end"/>
+      </w:r>
       <w:r>
         <w:rPr>
           <w:rFonts w:ascii="微软雅黑" w:eastAsia="微软雅黑" w:hAnsi="微软雅黑" w:hint="eastAsia"/>
@@ -9082,9 +9081,11 @@
         <w:rPr>
           <w:rFonts w:ascii="微软雅黑" w:eastAsia="微软雅黑" w:hAnsi="微软雅黑" w:hint="eastAsia"/>
         </w:rPr>
+        <w:lastRenderedPageBreak/>
         <w:t>标记使用范例</w:t>
       </w:r>
     </w:p>
+    <w:bookmarkStart w:id="44" w:name="_GoBack"/>
     <w:p>
       <w:pPr>
         <w:spacing w:line="0" w:lineRule="atLeast"/>
@@ -9094,12 +9095,13 @@
       </w:pPr>
       <w:r>
         <w:object w:dxaOrig="11140" w:dyaOrig="14938">
-          <v:shape id="_x0000_i1041" type="#_x0000_t75" style="width:300.1pt;height:402.6pt" o:ole="">
+          <v:shape id="_x0000_i1039" type="#_x0000_t75" style="width:300pt;height:402.75pt" o:ole="">
             <v:imagedata r:id="rId51" o:title=""/>
           </v:shape>
-          <o:OLEObject Type="Embed" ProgID="Visio.Drawing.11" ShapeID="_x0000_i1041" DrawAspect="Content" ObjectID="_1466515991" r:id="rId52"/>
+          <o:OLEObject Type="Embed" ProgID="Visio.Drawing.11" ShapeID="_x0000_i1039" DrawAspect="Content" ObjectID="_1466862522" r:id="rId52"/>
         </w:object>
       </w:r>
+      <w:bookmarkEnd w:id="44"/>
     </w:p>
     <w:p>
       <w:pPr>
@@ -9444,7 +9446,7 @@
         <v:path o:extrusionok="f" gradientshapeok="t" o:connecttype="rect"/>
         <o:lock v:ext="edit" aspectratio="t"/>
       </v:shapetype>
-      <v:shape id="_x0000_i1032" type="#_x0000_t75" style="width:11.25pt;height:11.25pt" o:bullet="t">
+      <v:shape id="_x0000_i1031" type="#_x0000_t75" style="width:11.25pt;height:11.25pt" o:bullet="t">
         <v:imagedata r:id="rId1" o:title="msoBA7B"/>
       </v:shape>
     </w:pict>
@@ -13265,7 +13267,7 @@
 </file>
 
 <file path=customXml/itemProps1.xml><?xml version="1.0" encoding="utf-8"?>
-<ds:datastoreItem xmlns:ds="http://schemas.openxmlformats.org/officeDocument/2006/customXml" ds:itemID="{9023D543-33A9-4340-BEEE-D48B1F1EA1A3}">
+<ds:datastoreItem xmlns:ds="http://schemas.openxmlformats.org/officeDocument/2006/customXml" ds:itemID="{23B993F4-1BFC-48C4-9B6E-67849ACAF50F}">
   <ds:schemaRefs>
     <ds:schemaRef ds:uri="http://schemas.openxmlformats.org/officeDocument/2006/bibliography"/>
   </ds:schemaRefs>

</xml_diff>